<commit_message>
Added a new directory for HOBO data under RAWdata, included HOBO raw data and a processed temperature data csv. Updated revisions response.
</commit_message>
<xml_diff>
--- a/manuscript/Communications_Biology_revisions_x/CommunicationsBiology_revisions_response_x.docx
+++ b/manuscript/Communications_Biology_revisions_x/CommunicationsBiology_revisions_response_x.docx
@@ -46,7 +46,23 @@
           <w:color w:val="222222"/>
           <w:highlight w:val="white"/>
         </w:rPr>
-        <w:t>Your manuscript entitled "Coral thermal stress and bleaching enrich and restructure reef microbial communities via altered organic matter exudation" has now been seen by 3 referees. You will see from their comments below that while they find your work of considerable interest, some important points are raised. We are interested in the possibility of publishing your study in Communications Biology, but would like to consider your response to these concerns in the form of a revised manuscript before we make a final decision on publication.</w:t>
+        <w:t xml:space="preserve">Your manuscript entitled "Coral thermal stress and bleaching enrich and restructure reef microbial communities via altered organic matter exudation" has now been seen by 3 referees. You will see from their comments below that while they find your work of considerable interest, some important points are raised. We are interested in the possibility of publishing your study in </w:t>
+      </w:r>
+      <w:proofErr w:type="gramStart"/>
+      <w:r>
+        <w:rPr>
+          <w:color w:val="222222"/>
+          <w:highlight w:val="white"/>
+        </w:rPr>
+        <w:t>Communications Biology, but</w:t>
+      </w:r>
+      <w:proofErr w:type="gramEnd"/>
+      <w:r>
+        <w:rPr>
+          <w:color w:val="222222"/>
+          <w:highlight w:val="white"/>
+        </w:rPr>
+        <w:t xml:space="preserve"> would like to consider your response to these concerns in the form of a revised manuscript before we make a final decision on publication.</w:t>
       </w:r>
     </w:p>
     <w:p/>
@@ -62,7 +78,23 @@
           <w:color w:val="222222"/>
           <w:highlight w:val="white"/>
         </w:rPr>
-        <w:t>We therefore invite you to revise and resubmit your manuscript, taking into account the points raised. In particular,</w:t>
+        <w:t xml:space="preserve">We therefore invite you to revise and resubmit your manuscript, </w:t>
+      </w:r>
+      <w:proofErr w:type="gramStart"/>
+      <w:r>
+        <w:rPr>
+          <w:color w:val="222222"/>
+          <w:highlight w:val="white"/>
+        </w:rPr>
+        <w:t>taking into account</w:t>
+      </w:r>
+      <w:proofErr w:type="gramEnd"/>
+      <w:r>
+        <w:rPr>
+          <w:color w:val="222222"/>
+          <w:highlight w:val="white"/>
+        </w:rPr>
+        <w:t xml:space="preserve"> the points raised. In particular,</w:t>
       </w:r>
     </w:p>
     <w:p>
@@ -81,7 +113,23 @@
           <w:color w:val="222222"/>
           <w:highlight w:val="white"/>
         </w:rPr>
-        <w:t xml:space="preserve"> you should add details and discuss the differences between the three different coral species.</w:t>
+        <w:t xml:space="preserve"> </w:t>
+      </w:r>
+      <w:proofErr w:type="gramStart"/>
+      <w:r>
+        <w:rPr>
+          <w:color w:val="222222"/>
+          <w:highlight w:val="white"/>
+        </w:rPr>
+        <w:t>you</w:t>
+      </w:r>
+      <w:proofErr w:type="gramEnd"/>
+      <w:r>
+        <w:rPr>
+          <w:color w:val="222222"/>
+          <w:highlight w:val="white"/>
+        </w:rPr>
+        <w:t xml:space="preserve"> should add details and discuss the differences between the three different coral species.</w:t>
       </w:r>
     </w:p>
     <w:p>
@@ -100,7 +148,23 @@
           <w:color w:val="222222"/>
           <w:highlight w:val="white"/>
         </w:rPr>
-        <w:t xml:space="preserve">A functional prediction of the microbiome might be difficult with the limited sequence data available, but could be included and very carefully discussed as well. </w:t>
+        <w:t xml:space="preserve">A functional prediction of the microbiome might be difficult with the limited sequence data </w:t>
+      </w:r>
+      <w:proofErr w:type="gramStart"/>
+      <w:r>
+        <w:rPr>
+          <w:color w:val="222222"/>
+          <w:highlight w:val="white"/>
+        </w:rPr>
+        <w:t>available, but</w:t>
+      </w:r>
+      <w:proofErr w:type="gramEnd"/>
+      <w:r>
+        <w:rPr>
+          <w:color w:val="222222"/>
+          <w:highlight w:val="white"/>
+        </w:rPr>
+        <w:t xml:space="preserve"> could be included and very carefully discussed as well. </w:t>
       </w:r>
     </w:p>
     <w:p>
@@ -313,7 +377,39 @@
           <w:highlight w:val="white"/>
         </w:rPr>
         <w:lastRenderedPageBreak/>
-        <w:t>We would expect revisions of this nature to take around three months, but appreciate that every situation is unique. We look forward to receiving your revised manuscript when it is ready, and will not enforce a hard deadline on this revision.</w:t>
+        <w:t xml:space="preserve">We would expect revisions of this nature to take around three </w:t>
+      </w:r>
+      <w:proofErr w:type="gramStart"/>
+      <w:r>
+        <w:rPr>
+          <w:color w:val="222222"/>
+          <w:highlight w:val="white"/>
+        </w:rPr>
+        <w:t>months, but</w:t>
+      </w:r>
+      <w:proofErr w:type="gramEnd"/>
+      <w:r>
+        <w:rPr>
+          <w:color w:val="222222"/>
+          <w:highlight w:val="white"/>
+        </w:rPr>
+        <w:t xml:space="preserve"> appreciate that every situation is unique. We look forward to receiving your revised manuscript when it is </w:t>
+      </w:r>
+      <w:proofErr w:type="gramStart"/>
+      <w:r>
+        <w:rPr>
+          <w:color w:val="222222"/>
+          <w:highlight w:val="white"/>
+        </w:rPr>
+        <w:t>ready, and</w:t>
+      </w:r>
+      <w:proofErr w:type="gramEnd"/>
+      <w:r>
+        <w:rPr>
+          <w:color w:val="222222"/>
+          <w:highlight w:val="white"/>
+        </w:rPr>
+        <w:t xml:space="preserve"> will not enforce a hard deadline on this revision.</w:t>
       </w:r>
     </w:p>
     <w:p/>
@@ -566,7 +662,23 @@
           <w:color w:val="222222"/>
           <w:highlight w:val="white"/>
         </w:rPr>
-        <w:t>I have a few doubts and suggestions to make the MS clearer for readers.</w:t>
+        <w:t xml:space="preserve">I have a few doubts and suggestions to make </w:t>
+      </w:r>
+      <w:proofErr w:type="gramStart"/>
+      <w:r>
+        <w:rPr>
+          <w:color w:val="222222"/>
+          <w:highlight w:val="white"/>
+        </w:rPr>
+        <w:t>the MS</w:t>
+      </w:r>
+      <w:proofErr w:type="gramEnd"/>
+      <w:r>
+        <w:rPr>
+          <w:color w:val="222222"/>
+          <w:highlight w:val="white"/>
+        </w:rPr>
+        <w:t xml:space="preserve"> clearer for readers.</w:t>
       </w:r>
     </w:p>
     <w:p>
@@ -758,7 +870,23 @@
           <w:color w:val="222222"/>
           <w:highlight w:val="white"/>
         </w:rPr>
-        <w:t>3) The authors have used three different species of corals, but the results are not explained based on the specific species and no differences are highlighted. The authors have represented the inter-species differences only in term of symbiont density (Fig. 1D). What was the rationale to sample the coral species (</w:t>
+        <w:t xml:space="preserve">3) The authors have used three different species of corals, but the results are not explained based on the specific species and no differences are highlighted. The authors have represented the inter-species differences only in </w:t>
+      </w:r>
+      <w:proofErr w:type="gramStart"/>
+      <w:r>
+        <w:rPr>
+          <w:color w:val="222222"/>
+          <w:highlight w:val="white"/>
+        </w:rPr>
+        <w:t>term</w:t>
+      </w:r>
+      <w:proofErr w:type="gramEnd"/>
+      <w:r>
+        <w:rPr>
+          <w:color w:val="222222"/>
+          <w:highlight w:val="white"/>
+        </w:rPr>
+        <w:t xml:space="preserve"> of symbiont density (Fig. 1D). What was the rationale to sample the coral species (</w:t>
       </w:r>
       <w:proofErr w:type="spellStart"/>
       <w:r>
@@ -842,7 +970,23 @@
           <w:color w:val="00B050"/>
         </w:rPr>
         <w:lastRenderedPageBreak/>
-        <w:t>Moorea Coral Reef LTER. 2022. MCR LTER: Coral Reef: Long-term Population and Community Dynamics: Corals, ongoing since 2005. knb-lter-mcr.4.39 doi:doi:10.6073/pasta/913b1532594fcaf02de7671ed940b4c5</w:t>
+        <w:t xml:space="preserve">Moorea Coral Reef LTER. 2022. MCR LTER: Coral Reef: Long-term Population and Community Dynamics: Corals, ongoing since 2005. knb-lter-mcr.4.39 </w:t>
+      </w:r>
+      <w:proofErr w:type="gramStart"/>
+      <w:r>
+        <w:rPr>
+          <w:i/>
+          <w:color w:val="00B050"/>
+        </w:rPr>
+        <w:t>doi:doi</w:t>
+      </w:r>
+      <w:proofErr w:type="gramEnd"/>
+      <w:r>
+        <w:rPr>
+          <w:i/>
+          <w:color w:val="00B050"/>
+        </w:rPr>
+        <w:t>:10.6073/pasta/913b1532594fcaf02de7671ed940b4c5</w:t>
       </w:r>
       <w:r>
         <w:rPr>
@@ -1056,7 +1200,39 @@
           <w:i/>
           <w:color w:val="00B050"/>
         </w:rPr>
-        <w:t xml:space="preserve"> coral species in each aquaria in order to investigate the coral community DOM exudation response to thermal stress/bleaching. Different coral species can exude different DOM quantities and compositions and yield slightly different microbial communities, although differences between coral species are smaller than differences between broader benthic “guilds” (Nelson et al., 2013; Wegley Kelly et al., 2022). The current setup does not allow us to investigate the species specific response to heating and bleaching. While we hypothesize that the response of increased and altered DOM exudation is a universal response on heating and bleaching by coral communities, future studies should investigate species specific differences. If there are substantial differences in DOM exudation and subsequent bacterioplankton growth between coral species, then the composition of the reef benthos might influence the reef-wide ecological impact and response on thermal and bleaching stress or its recovery.”</w:t>
+        <w:t xml:space="preserve"> coral species in each </w:t>
+      </w:r>
+      <w:proofErr w:type="gramStart"/>
+      <w:r>
+        <w:rPr>
+          <w:i/>
+          <w:color w:val="00B050"/>
+        </w:rPr>
+        <w:t>aquaria</w:t>
+      </w:r>
+      <w:proofErr w:type="gramEnd"/>
+      <w:r>
+        <w:rPr>
+          <w:i/>
+          <w:color w:val="00B050"/>
+        </w:rPr>
+        <w:t xml:space="preserve"> in order to investigate the coral community DOM exudation response to thermal stress/bleaching. Different coral species can exude different DOM quantities and compositions and yield slightly different microbial communities, although differences between coral species are smaller than differences between broader benthic “guilds” (Nelson et al., 2013; Wegley Kelly et al., 2022). The current setup does not allow us to investigate the </w:t>
+      </w:r>
+      <w:proofErr w:type="gramStart"/>
+      <w:r>
+        <w:rPr>
+          <w:i/>
+          <w:color w:val="00B050"/>
+        </w:rPr>
+        <w:t>species specific</w:t>
+      </w:r>
+      <w:proofErr w:type="gramEnd"/>
+      <w:r>
+        <w:rPr>
+          <w:i/>
+          <w:color w:val="00B050"/>
+        </w:rPr>
+        <w:t xml:space="preserve"> response to heating and bleaching. While we hypothesize that the response of increased and altered DOM exudation is a universal response on heating and bleaching by coral communities, future studies should investigate species specific differences. If there are substantial differences in DOM exudation and subsequent bacterioplankton growth between coral species, then the composition of the reef benthos might influence the reef-wide ecological impact and response on thermal and bleaching stress or its recovery.”</w:t>
       </w:r>
     </w:p>
     <w:p>
@@ -1142,7 +1318,55 @@
           <w:color w:val="222222"/>
           <w:highlight w:val="white"/>
         </w:rPr>
-        <w:t>The manuscript was well organized and the data interpretation is convincing. Additionally, the figures and tables are presented clearly. This paper have good scientific values, for the coral protection. It can be recommended for publication after Appropriate modifications. Some specific comments as follows:</w:t>
+        <w:t xml:space="preserve">The manuscript was well </w:t>
+      </w:r>
+      <w:proofErr w:type="gramStart"/>
+      <w:r>
+        <w:rPr>
+          <w:color w:val="222222"/>
+          <w:highlight w:val="white"/>
+        </w:rPr>
+        <w:t>organized</w:t>
+      </w:r>
+      <w:proofErr w:type="gramEnd"/>
+      <w:r>
+        <w:rPr>
+          <w:color w:val="222222"/>
+          <w:highlight w:val="white"/>
+        </w:rPr>
+        <w:t xml:space="preserve"> and the data interpretation is convincing. Additionally, the figures and tables are presented clearly. This paper </w:t>
+      </w:r>
+      <w:proofErr w:type="gramStart"/>
+      <w:r>
+        <w:rPr>
+          <w:color w:val="222222"/>
+          <w:highlight w:val="white"/>
+        </w:rPr>
+        <w:t>have</w:t>
+      </w:r>
+      <w:proofErr w:type="gramEnd"/>
+      <w:r>
+        <w:rPr>
+          <w:color w:val="222222"/>
+          <w:highlight w:val="white"/>
+        </w:rPr>
+        <w:t xml:space="preserve"> good scientific </w:t>
+      </w:r>
+      <w:proofErr w:type="gramStart"/>
+      <w:r>
+        <w:rPr>
+          <w:color w:val="222222"/>
+          <w:highlight w:val="white"/>
+        </w:rPr>
+        <w:t>values,</w:t>
+      </w:r>
+      <w:proofErr w:type="gramEnd"/>
+      <w:r>
+        <w:rPr>
+          <w:color w:val="222222"/>
+          <w:highlight w:val="white"/>
+        </w:rPr>
+        <w:t xml:space="preserve"> for the coral protection. It can be recommended for publication after Appropriate modifications. Some specific comments as follows:</w:t>
       </w:r>
     </w:p>
     <w:p>
@@ -1269,7 +1493,23 @@
           <w:i/>
           <w:color w:val="00B050"/>
         </w:rPr>
-        <w:t>Edmunds, P of Moorea Coral Reef LTER. 2022. MCR LTER: Coral Reef: Long-term Population and Community Dynamics: Corals, ongoing since 2005. knb-lter-mcr.4.39 doi:doi:10.6073/pasta/913b1532594fcaf02de7671ed940b4c5</w:t>
+        <w:t xml:space="preserve">Edmunds, P of Moorea Coral Reef LTER. 2022. MCR LTER: Coral Reef: Long-term Population and Community Dynamics: Corals, ongoing since 2005. knb-lter-mcr.4.39 </w:t>
+      </w:r>
+      <w:proofErr w:type="gramStart"/>
+      <w:r>
+        <w:rPr>
+          <w:i/>
+          <w:color w:val="00B050"/>
+        </w:rPr>
+        <w:t>doi:doi</w:t>
+      </w:r>
+      <w:proofErr w:type="gramEnd"/>
+      <w:r>
+        <w:rPr>
+          <w:i/>
+          <w:color w:val="00B050"/>
+        </w:rPr>
+        <w:t>:10.6073/pasta/913b1532594fcaf02de7671ed940b4c5</w:t>
       </w:r>
       <w:r>
         <w:rPr>
@@ -1498,7 +1738,39 @@
           <w:i/>
           <w:color w:val="00B050"/>
         </w:rPr>
-        <w:t xml:space="preserve"> coral species in each aquaria in order to investigate the coral community DOM exudation response to thermal stress/bleaching. Different coral species can exude different DOM quantities and compositions and yield slightly different microbial communities, although differences between coral species are smaller than differences between broader benthic “guilds” (Nelson et al., 2013; Wegley Kelly et al., 2022). The current setup does not allow us to investigate the species specific response to heating and bleaching. While we hypothesize that the response of increased and altered DOM exudation is a universal response on heating and bleaching by coral communities, future studies should investigate species specific differences. If there are substantial differences in DOM exudation and subsequent bacterioplankton growth between coral species, then the composition of the reef benthos might influence the reef-wide ecological impact and response on thermal and bleaching stress or its recovery.”</w:t>
+        <w:t xml:space="preserve"> coral species in each </w:t>
+      </w:r>
+      <w:proofErr w:type="gramStart"/>
+      <w:r>
+        <w:rPr>
+          <w:i/>
+          <w:color w:val="00B050"/>
+        </w:rPr>
+        <w:t>aquaria</w:t>
+      </w:r>
+      <w:proofErr w:type="gramEnd"/>
+      <w:r>
+        <w:rPr>
+          <w:i/>
+          <w:color w:val="00B050"/>
+        </w:rPr>
+        <w:t xml:space="preserve"> in order to investigate the coral community DOM exudation response to thermal stress/bleaching. Different coral species can exude different DOM quantities and compositions and yield slightly different microbial communities, although differences between coral species are smaller than differences between broader benthic “guilds” (Nelson et al., 2013; Wegley Kelly et al., 2022). The current setup does not allow us to investigate the </w:t>
+      </w:r>
+      <w:proofErr w:type="gramStart"/>
+      <w:r>
+        <w:rPr>
+          <w:i/>
+          <w:color w:val="00B050"/>
+        </w:rPr>
+        <w:t>species specific</w:t>
+      </w:r>
+      <w:proofErr w:type="gramEnd"/>
+      <w:r>
+        <w:rPr>
+          <w:i/>
+          <w:color w:val="00B050"/>
+        </w:rPr>
+        <w:t xml:space="preserve"> response to heating and bleaching. While we hypothesize that the response of increased and altered DOM exudation is a universal response on heating and bleaching by coral communities, future studies should investigate species specific differences. If there are substantial differences in DOM exudation and subsequent bacterioplankton growth between coral species, then the composition of the reef benthos might influence the reef-wide ecological impact and response on thermal and bleaching stress or its recovery.”</w:t>
       </w:r>
     </w:p>
     <w:p>
@@ -1804,7 +2076,25 @@
           <w:color w:val="00B050"/>
           <w:highlight w:val="white"/>
         </w:rPr>
-        <w:t xml:space="preserve">Sun, S., Jones, R. B., &amp; Fodor, A. A. (2020). Inference-based accuracy of metagenome prediction tools varies across sample types and functional categories. Microbiome, 8(1), 1-9 . </w:t>
+        <w:t>Sun, S., Jones, R. B., &amp; Fodor, A. A. (2020). Inference-based accuracy of metagenome prediction tools varies across sample types and functional categories. Microbiome, 8(1), 1-</w:t>
+      </w:r>
+      <w:proofErr w:type="gramStart"/>
+      <w:r>
+        <w:rPr>
+          <w:i/>
+          <w:color w:val="00B050"/>
+          <w:highlight w:val="white"/>
+        </w:rPr>
+        <w:t>9 .</w:t>
+      </w:r>
+      <w:proofErr w:type="gramEnd"/>
+      <w:r>
+        <w:rPr>
+          <w:i/>
+          <w:color w:val="00B050"/>
+          <w:highlight w:val="white"/>
+        </w:rPr>
+        <w:t xml:space="preserve"> </w:t>
       </w:r>
       <w:hyperlink r:id="rId13" w:history="1">
         <w:r>
@@ -1919,7 +2209,23 @@
           <w:i/>
           <w:color w:val="00B050"/>
         </w:rPr>
-        <w:t xml:space="preserve">Chen, J., Guo, Y., Jia, Y., Liu, G., Li, D., Xu, D., Wang, B., Zhou, L., Peng, L., Zhao, F., Zhu, Y., Sun, J., Ye, C., Wang, J., Zhang, H., Liu, S., Seim, I., Liu, X., Xu, X., … Fan, G. (2021). Diversity, function and evolution of marine microbe genomes (p. 2021.10.26.465843). </w:t>
+        <w:t xml:space="preserve">Chen, J., Guo, Y., Jia, Y., Liu, G., Li, D., Xu, D., Wang, B., Zhou, L., Peng, L., Zhao, F., Zhu, Y., Sun, J., Ye, C., Wang, J., Zhang, H., Liu, S., Seim, I., Liu, X., Xu, X., … Fan, G. (2021). Diversity, </w:t>
+      </w:r>
+      <w:proofErr w:type="gramStart"/>
+      <w:r>
+        <w:rPr>
+          <w:i/>
+          <w:color w:val="00B050"/>
+        </w:rPr>
+        <w:t>function</w:t>
+      </w:r>
+      <w:proofErr w:type="gramEnd"/>
+      <w:r>
+        <w:rPr>
+          <w:i/>
+          <w:color w:val="00B050"/>
+        </w:rPr>
+        <w:t xml:space="preserve"> and evolution of marine microbe genomes (p. 2021.10.26.465843). </w:t>
       </w:r>
       <w:proofErr w:type="spellStart"/>
       <w:r>
@@ -1975,7 +2281,23 @@
           <w:color w:val="222222"/>
           <w:highlight w:val="white"/>
         </w:rPr>
-        <w:t xml:space="preserve"> bacteria and putative pathogens, it can be explain using the r- or k- strategy in your discussion.</w:t>
+        <w:t xml:space="preserve"> bacteria and putative pathogens, it can be </w:t>
+      </w:r>
+      <w:proofErr w:type="gramStart"/>
+      <w:r>
+        <w:rPr>
+          <w:color w:val="222222"/>
+          <w:highlight w:val="white"/>
+        </w:rPr>
+        <w:t>explain</w:t>
+      </w:r>
+      <w:proofErr w:type="gramEnd"/>
+      <w:r>
+        <w:rPr>
+          <w:color w:val="222222"/>
+          <w:highlight w:val="white"/>
+        </w:rPr>
+        <w:t xml:space="preserve"> using the r- or k- strategy in your discussion.</w:t>
       </w:r>
     </w:p>
     <w:p>
@@ -2065,24 +2387,60 @@
           <w:color w:val="00B050"/>
           <w:highlight w:val="white"/>
         </w:rPr>
-        <w:t>As part of the conclusion, these sentences were meant to reflect the hypothesis generated from this work and not current knowledge in the literature. We have rewritten lines ____ to better reflect this:</w:t>
-      </w:r>
-    </w:p>
-    <w:p>
-      <w:pPr>
-        <w:rPr>
-          <w:i/>
-          <w:color w:val="00B050"/>
-          <w:highlight w:val="white"/>
-        </w:rPr>
-      </w:pPr>
-      <w:r>
-        <w:rPr>
-          <w:i/>
-          <w:color w:val="00B050"/>
-          <w:highlight w:val="white"/>
-        </w:rPr>
-        <w:t xml:space="preserve">“Based on these results we hypothesize that at the coral colony level these effects may reduce a corals’ ability to resist and recover from thermally-induced bleaching. When our results are translated to a reef-wide scale, we predict that thermal anomalies and mass bleaching events </w:t>
+        <w:t xml:space="preserve">As part of the conclusion, these sentences were meant to reflect the hypothesis generated from this work and not current knowledge in </w:t>
+      </w:r>
+      <w:proofErr w:type="gramStart"/>
+      <w:r>
+        <w:rPr>
+          <w:i/>
+          <w:color w:val="00B050"/>
+          <w:highlight w:val="white"/>
+        </w:rPr>
+        <w:t>the literature</w:t>
+      </w:r>
+      <w:proofErr w:type="gramEnd"/>
+      <w:r>
+        <w:rPr>
+          <w:i/>
+          <w:color w:val="00B050"/>
+          <w:highlight w:val="white"/>
+        </w:rPr>
+        <w:t>. We have rewritten lines ____ to better reflect this:</w:t>
+      </w:r>
+    </w:p>
+    <w:p>
+      <w:pPr>
+        <w:rPr>
+          <w:i/>
+          <w:color w:val="00B050"/>
+          <w:highlight w:val="white"/>
+        </w:rPr>
+      </w:pPr>
+      <w:r>
+        <w:rPr>
+          <w:i/>
+          <w:color w:val="00B050"/>
+          <w:highlight w:val="white"/>
+        </w:rPr>
+        <w:t xml:space="preserve">“Based on these results we hypothesize that at the coral colony level these effects may reduce a corals’ ability to resist and recover from </w:t>
+      </w:r>
+      <w:proofErr w:type="gramStart"/>
+      <w:r>
+        <w:rPr>
+          <w:i/>
+          <w:color w:val="00B050"/>
+          <w:highlight w:val="white"/>
+        </w:rPr>
+        <w:t>thermally-induced</w:t>
+      </w:r>
+      <w:proofErr w:type="gramEnd"/>
+      <w:r>
+        <w:rPr>
+          <w:i/>
+          <w:color w:val="00B050"/>
+          <w:highlight w:val="white"/>
+        </w:rPr>
+        <w:t xml:space="preserve"> bleaching. When our results are translated to a reef-wide scale, we predict that thermal anomalies and mass bleaching events </w:t>
       </w:r>
       <w:r>
         <w:rPr>
@@ -2252,7 +2610,25 @@
           <w:color w:val="00B050"/>
           <w:highlight w:val="white"/>
         </w:rPr>
-        <w:t>, but rather the water column. While our sample size limits construction of separate networks for the different treatments, we have constructed a network of all OTUs and overlaid the various proportional abundances in each treatment on the node. This network can be found as supplemental figure 8 and is discussed on lines _______:</w:t>
+        <w:t xml:space="preserve">, but rather the water column. While our sample size limits </w:t>
+      </w:r>
+      <w:proofErr w:type="gramStart"/>
+      <w:r>
+        <w:rPr>
+          <w:i/>
+          <w:color w:val="00B050"/>
+          <w:highlight w:val="white"/>
+        </w:rPr>
+        <w:t>construction</w:t>
+      </w:r>
+      <w:proofErr w:type="gramEnd"/>
+      <w:r>
+        <w:rPr>
+          <w:i/>
+          <w:color w:val="00B050"/>
+          <w:highlight w:val="white"/>
+        </w:rPr>
+        <w:t xml:space="preserve"> of separate networks for the different treatments, we have constructed a network of all OTUs and overlaid the various proportional abundances in each treatment on the node. This network can be found as supplemental figure 8 and is discussed on lines _______:</w:t>
       </w:r>
     </w:p>
     <w:p>
@@ -2335,6 +2711,7 @@
         <w:t xml:space="preserve"> clustered together in the upper portion of the network and showed a high degree of connectivity with each other (</w:t>
       </w:r>
       <w:proofErr w:type="spellStart"/>
+      <w:proofErr w:type="gramStart"/>
       <w:r>
         <w:rPr>
           <w:i/>
@@ -2344,6 +2721,7 @@
         <w:t>ie</w:t>
       </w:r>
       <w:proofErr w:type="spellEnd"/>
+      <w:proofErr w:type="gramEnd"/>
       <w:r>
         <w:rPr>
           <w:i/>
@@ -2476,7 +2854,25 @@
           <w:color w:val="00B050"/>
           <w:highlight w:val="white"/>
         </w:rPr>
-        <w:t xml:space="preserve">We would like to emphasize that this experiment is first and foremost a lab-based aquaria experiment and bottle incubation; thus we did not collect a full suite of </w:t>
+        <w:t xml:space="preserve">We would like to emphasize that this experiment is first and foremost a lab-based aquaria experiment and bottle incubation; </w:t>
+      </w:r>
+      <w:proofErr w:type="gramStart"/>
+      <w:r>
+        <w:rPr>
+          <w:i/>
+          <w:color w:val="00B050"/>
+          <w:highlight w:val="white"/>
+        </w:rPr>
+        <w:t>thus</w:t>
+      </w:r>
+      <w:proofErr w:type="gramEnd"/>
+      <w:r>
+        <w:rPr>
+          <w:i/>
+          <w:color w:val="00B050"/>
+          <w:highlight w:val="white"/>
+        </w:rPr>
+        <w:t xml:space="preserve"> we did not collect a full suite of </w:t>
       </w:r>
       <w:r>
         <w:rPr>
@@ -2491,112 +2887,361 @@
           <w:color w:val="00B050"/>
           <w:highlight w:val="white"/>
         </w:rPr>
-        <w:t xml:space="preserve">environmental parameters. </w:t>
-      </w:r>
-      <w:commentRangeStart w:id="1"/>
-      <w:commentRangeStart w:id="2"/>
-      <w:commentRangeStart w:id="3"/>
-      <w:r>
-        <w:rPr>
-          <w:i/>
-          <w:color w:val="00B050"/>
-          <w:highlight w:val="white"/>
-        </w:rPr>
-        <w:t>Temperature</w:t>
-      </w:r>
-      <w:commentRangeEnd w:id="1"/>
-      <w:r>
-        <w:commentReference w:id="1"/>
-      </w:r>
-      <w:commentRangeEnd w:id="2"/>
-      <w:r>
-        <w:commentReference w:id="2"/>
-      </w:r>
-      <w:commentRangeEnd w:id="3"/>
-      <w:r>
-        <w:commentReference w:id="3"/>
-      </w:r>
-      <w:r>
-        <w:rPr>
-          <w:i/>
-          <w:color w:val="00B050"/>
-          <w:highlight w:val="white"/>
-        </w:rPr>
-        <w:t xml:space="preserve"> data were collected from the water tables and have been added as a supplementary table (supp table ___). </w:t>
-      </w:r>
-      <w:commentRangeStart w:id="4"/>
-      <w:r>
-        <w:rPr>
-          <w:i/>
-          <w:color w:val="00B050"/>
-          <w:highlight w:val="white"/>
-        </w:rPr>
-        <w:t xml:space="preserve">We additionally had HOBO data loggers collecting high temporal resolution temperature and PAR data in both water tables, although unfortunately one of the HOBO loggers failed. Data from the remaining HOBO logger, reflecting general PAR conditions for all treatments and temperature conditions for the heated aquaria, is available in </w:t>
-      </w:r>
-      <w:r>
-        <w:rPr>
-          <w:i/>
-          <w:color w:val="00B050"/>
+        <w:t xml:space="preserve">environmental parameters. We </w:t>
+      </w:r>
+      <w:r>
+        <w:rPr>
+          <w:i/>
+          <w:color w:val="00B050"/>
+          <w:highlight w:val="white"/>
+        </w:rPr>
+        <w:t>used</w:t>
+      </w:r>
+      <w:r>
+        <w:rPr>
+          <w:i/>
+          <w:color w:val="00B050"/>
+          <w:highlight w:val="white"/>
+        </w:rPr>
+        <w:t xml:space="preserve"> a</w:t>
+      </w:r>
+      <w:r>
+        <w:rPr>
+          <w:i/>
+          <w:color w:val="00B050"/>
+          <w:highlight w:val="white"/>
+        </w:rPr>
+        <w:t xml:space="preserve"> HOBO data logger </w:t>
+      </w:r>
+      <w:r>
+        <w:rPr>
+          <w:i/>
+          <w:color w:val="00B050"/>
+          <w:highlight w:val="white"/>
+        </w:rPr>
+        <w:t xml:space="preserve">to </w:t>
+      </w:r>
+      <w:r>
+        <w:rPr>
+          <w:i/>
+          <w:color w:val="00B050"/>
+          <w:highlight w:val="white"/>
+        </w:rPr>
+        <w:t xml:space="preserve">collect high temporal resolution temperature and PAR data in </w:t>
+      </w:r>
+      <w:r>
+        <w:rPr>
+          <w:i/>
+          <w:color w:val="00B050"/>
+          <w:highlight w:val="white"/>
+        </w:rPr>
+        <w:t>the ambient</w:t>
+      </w:r>
+      <w:r>
+        <w:rPr>
+          <w:i/>
+          <w:color w:val="00B050"/>
+          <w:highlight w:val="white"/>
+        </w:rPr>
+        <w:t xml:space="preserve"> water tables</w:t>
+      </w:r>
+      <w:r>
+        <w:rPr>
+          <w:i/>
+          <w:color w:val="00B050"/>
+          <w:highlight w:val="white"/>
+        </w:rPr>
+        <w:t xml:space="preserve">. Additionally, we collected point temperature measurements </w:t>
+      </w:r>
+      <w:r>
+        <w:rPr>
+          <w:i/>
+          <w:color w:val="00B050"/>
+          <w:highlight w:val="white"/>
+        </w:rPr>
+        <w:t>from the heated water table at 4 timepoints throughout the aquaria experiment</w:t>
+      </w:r>
+      <w:r>
+        <w:rPr>
+          <w:i/>
+          <w:color w:val="00B050"/>
+          <w:highlight w:val="white"/>
+        </w:rPr>
+        <w:t>.</w:t>
+      </w:r>
+    </w:p>
+    <w:p>
+      <w:pPr>
+        <w:rPr>
+          <w:i/>
+          <w:color w:val="00B050"/>
+          <w:highlight w:val="white"/>
+        </w:rPr>
+      </w:pPr>
+      <w:r>
+        <w:rPr>
+          <w:i/>
+          <w:color w:val="00B050"/>
+          <w:highlight w:val="white"/>
+        </w:rPr>
+        <w:t>All temperature and light intensity data</w:t>
+      </w:r>
+      <w:r>
+        <w:rPr>
+          <w:i/>
+          <w:color w:val="00B050"/>
+          <w:highlight w:val="white"/>
+        </w:rPr>
+        <w:t xml:space="preserve"> is available in </w:t>
+      </w:r>
+      <w:proofErr w:type="gramStart"/>
+      <w:r>
+        <w:rPr>
+          <w:i/>
+          <w:color w:val="00B050"/>
+          <w:highlight w:val="white"/>
+        </w:rPr>
+        <w:t>supp</w:t>
+      </w:r>
+      <w:proofErr w:type="gramEnd"/>
+      <w:r>
+        <w:rPr>
+          <w:i/>
+          <w:color w:val="00B050"/>
+          <w:highlight w:val="white"/>
+        </w:rPr>
+        <w:t xml:space="preserve"> table ____.</w:t>
+      </w:r>
+    </w:p>
+    <w:p/>
+    <w:p>
+      <w:pPr>
+        <w:rPr>
+          <w:color w:val="222222"/>
+          <w:highlight w:val="white"/>
+        </w:rPr>
+      </w:pPr>
+      <w:r>
+        <w:rPr>
+          <w:color w:val="222222"/>
           <w:highlight w:val="white"/>
         </w:rPr>
         <w:lastRenderedPageBreak/>
-        <w:t>supp table ____.</w:t>
-      </w:r>
-      <w:commentRangeEnd w:id="4"/>
-      <w:r>
-        <w:commentReference w:id="4"/>
-      </w:r>
-      <w:r>
-        <w:rPr>
-          <w:i/>
-          <w:color w:val="00B050"/>
-          <w:highlight w:val="white"/>
-        </w:rPr>
-        <w:t xml:space="preserve"> Due to the small aquaria and large volume of water needed for the solid phase extraction at two timepoints, we did not have enough sample filtrate for nutrient analysis. We would like to point reviewers to a similar exudation experiment performed by Wegley Kelly et al. (2022) that analyzed the full suite of nutrient parameters.</w:t>
-      </w:r>
-    </w:p>
-    <w:p>
-      <w:pPr>
-        <w:rPr>
-          <w:i/>
-          <w:color w:val="00B050"/>
-          <w:highlight w:val="white"/>
-        </w:rPr>
-      </w:pPr>
-    </w:p>
-    <w:p>
-      <w:pPr>
-        <w:rPr>
-          <w:i/>
-          <w:color w:val="00B050"/>
-          <w:highlight w:val="white"/>
-        </w:rPr>
-      </w:pPr>
-      <w:r>
-        <w:rPr>
-          <w:i/>
-          <w:color w:val="00B050"/>
-          <w:highlight w:val="white"/>
-        </w:rPr>
-        <w:t xml:space="preserve">Wegley Kelly, L., Nelson, C. E., Petras, D., Koester, I., Quinlan, Z. A., Arts, M. G. I., </w:t>
+        <w:t>Reviewer #3 (Remarks to the Author):</w:t>
+      </w:r>
+    </w:p>
+    <w:p/>
+    <w:p>
+      <w:pPr>
+        <w:rPr>
+          <w:color w:val="222222"/>
+          <w:highlight w:val="white"/>
+        </w:rPr>
+      </w:pPr>
+      <w:r>
+        <w:rPr>
+          <w:color w:val="222222"/>
+          <w:highlight w:val="white"/>
+        </w:rPr>
+        <w:t xml:space="preserve">This is an interesting work. Through investigation of the impacts of DOM exudated from stressed corals (bleached, heated, and bleached + heated) on the abundances and community compositions of bacterioplankton in reef waters in mesocosm experiments, the authors discussed the negative impacts of DOM released by stressed corals on their own resistance and recovery. About the impacts of metabolomics components on microbiome authors analyzed the correlation </w:t>
+      </w:r>
+      <w:proofErr w:type="gramStart"/>
+      <w:r>
+        <w:rPr>
+          <w:color w:val="222222"/>
+          <w:highlight w:val="white"/>
+        </w:rPr>
+        <w:t>on the basis of</w:t>
+      </w:r>
+      <w:proofErr w:type="gramEnd"/>
+      <w:r>
+        <w:rPr>
+          <w:color w:val="222222"/>
+          <w:highlight w:val="white"/>
+        </w:rPr>
+        <w:t xml:space="preserve"> their distance matrices, any detailed compounds have been identified as major driver.</w:t>
+      </w:r>
+    </w:p>
+    <w:p>
+      <w:pPr>
+        <w:rPr>
+          <w:color w:val="222222"/>
+          <w:highlight w:val="white"/>
+        </w:rPr>
+      </w:pPr>
+    </w:p>
+    <w:p>
+      <w:pPr>
+        <w:rPr>
+          <w:i/>
+          <w:color w:val="00B050"/>
+          <w:highlight w:val="white"/>
+        </w:rPr>
+      </w:pPr>
+      <w:r>
+        <w:rPr>
+          <w:i/>
+          <w:color w:val="00B050"/>
+          <w:highlight w:val="white"/>
+        </w:rPr>
+        <w:t>Dear reviewer 3, thank you for your comments and your time.</w:t>
+      </w:r>
+    </w:p>
+    <w:p>
+      <w:pPr>
+        <w:rPr>
+          <w:color w:val="222222"/>
+          <w:highlight w:val="white"/>
+        </w:rPr>
+      </w:pPr>
+    </w:p>
+    <w:p>
+      <w:pPr>
+        <w:rPr>
+          <w:color w:val="222222"/>
+          <w:highlight w:val="white"/>
+        </w:rPr>
+      </w:pPr>
+      <w:r>
+        <w:rPr>
+          <w:color w:val="222222"/>
+          <w:highlight w:val="white"/>
+        </w:rPr>
+        <w:t>Minor comments:</w:t>
+      </w:r>
+    </w:p>
+    <w:p>
+      <w:pPr>
+        <w:rPr>
+          <w:color w:val="222222"/>
+          <w:highlight w:val="white"/>
+        </w:rPr>
+      </w:pPr>
+      <w:r>
+        <w:rPr>
+          <w:color w:val="222222"/>
+          <w:highlight w:val="white"/>
+        </w:rPr>
+        <w:t>Introduction:</w:t>
+      </w:r>
+    </w:p>
+    <w:p>
+      <w:pPr>
+        <w:rPr>
+          <w:color w:val="222222"/>
+          <w:highlight w:val="white"/>
+        </w:rPr>
+      </w:pPr>
+      <w:r>
+        <w:rPr>
+          <w:color w:val="222222"/>
+          <w:highlight w:val="white"/>
+        </w:rPr>
+        <w:t>1. L68-70, add citations.</w:t>
+      </w:r>
+    </w:p>
+    <w:p>
+      <w:pPr>
+        <w:rPr>
+          <w:color w:val="222222"/>
+          <w:highlight w:val="white"/>
+        </w:rPr>
+      </w:pPr>
+    </w:p>
+    <w:p>
+      <w:pPr>
+        <w:rPr>
+          <w:i/>
+          <w:color w:val="00B050"/>
+          <w:highlight w:val="white"/>
+        </w:rPr>
+      </w:pPr>
+      <w:r>
+        <w:rPr>
+          <w:i/>
+          <w:color w:val="00B050"/>
+          <w:highlight w:val="white"/>
+        </w:rPr>
+        <w:t>We have added a reference for this statement.</w:t>
+      </w:r>
+    </w:p>
+    <w:p/>
+    <w:p>
+      <w:pPr>
+        <w:rPr>
+          <w:color w:val="222222"/>
+          <w:highlight w:val="white"/>
+        </w:rPr>
+      </w:pPr>
+      <w:r>
+        <w:rPr>
+          <w:color w:val="222222"/>
+          <w:highlight w:val="white"/>
+        </w:rPr>
+        <w:t>Methods:</w:t>
+      </w:r>
+    </w:p>
+    <w:p>
+      <w:pPr>
+        <w:rPr>
+          <w:color w:val="222222"/>
+          <w:highlight w:val="white"/>
+        </w:rPr>
+      </w:pPr>
+      <w:r>
+        <w:rPr>
+          <w:color w:val="222222"/>
+          <w:highlight w:val="white"/>
+        </w:rPr>
+        <w:t xml:space="preserve">1. L466, I think you used a </w:t>
       </w:r>
       <w:proofErr w:type="spellStart"/>
       <w:r>
         <w:rPr>
-          <w:i/>
-          <w:color w:val="00B050"/>
-          <w:highlight w:val="white"/>
-        </w:rPr>
-        <w:t>Nothias</w:t>
+          <w:color w:val="222222"/>
+          <w:highlight w:val="white"/>
+        </w:rPr>
+        <w:t>waterpick</w:t>
       </w:r>
       <w:proofErr w:type="spellEnd"/>
       <w:r>
         <w:rPr>
-          <w:i/>
-          <w:color w:val="00B050"/>
-          <w:highlight w:val="white"/>
-        </w:rPr>
-        <w:t xml:space="preserve">, L.-F., Comstock, J., White, B. M., Hopmans, E. C., van </w:t>
+          <w:color w:val="222222"/>
+          <w:highlight w:val="white"/>
+        </w:rPr>
+        <w:t>, not airbrush.</w:t>
+      </w:r>
+    </w:p>
+    <w:p>
+      <w:pPr>
+        <w:rPr>
+          <w:color w:val="222222"/>
+          <w:highlight w:val="white"/>
+        </w:rPr>
+      </w:pPr>
+      <w:r>
+        <w:rPr>
+          <w:color w:val="222222"/>
+          <w:highlight w:val="white"/>
+        </w:rPr>
+        <w:t xml:space="preserve"> </w:t>
+      </w:r>
+    </w:p>
+    <w:p>
+      <w:pPr>
+        <w:rPr>
+          <w:i/>
+          <w:color w:val="00B050"/>
+          <w:highlight w:val="white"/>
+        </w:rPr>
+      </w:pPr>
+      <w:r>
+        <w:rPr>
+          <w:i/>
+          <w:color w:val="00B050"/>
+          <w:highlight w:val="white"/>
+        </w:rPr>
+        <w:t xml:space="preserve">We did not use a </w:t>
       </w:r>
       <w:proofErr w:type="spellStart"/>
       <w:r>
@@ -2605,7 +3250,7 @@
           <w:color w:val="00B050"/>
           <w:highlight w:val="white"/>
         </w:rPr>
-        <w:t>Duyl</w:t>
+        <w:t>waterpick</w:t>
       </w:r>
       <w:proofErr w:type="spellEnd"/>
       <w:r>
@@ -2614,7 +3259,7 @@
           <w:color w:val="00B050"/>
           <w:highlight w:val="white"/>
         </w:rPr>
-        <w:t xml:space="preserve">, F. C., Carlson, C. A., </w:t>
+        <w:t xml:space="preserve">, we used an airbrush. As reported by </w:t>
       </w:r>
       <w:proofErr w:type="spellStart"/>
       <w:r>
@@ -2623,7 +3268,7 @@
           <w:color w:val="00B050"/>
           <w:highlight w:val="white"/>
         </w:rPr>
-        <w:t>Aluwihare</w:t>
+        <w:t>Szmant</w:t>
       </w:r>
       <w:proofErr w:type="spellEnd"/>
       <w:r>
@@ -2632,53 +3277,523 @@
           <w:color w:val="00B050"/>
           <w:highlight w:val="white"/>
         </w:rPr>
-        <w:t xml:space="preserve">, L. I., </w:t>
+        <w:t xml:space="preserve"> and Gassman (1990):</w:t>
+      </w:r>
+    </w:p>
+    <w:p>
+      <w:pPr>
+        <w:rPr>
+          <w:i/>
+          <w:color w:val="00B050"/>
+        </w:rPr>
+      </w:pPr>
+      <w:r>
+        <w:rPr>
+          <w:i/>
+          <w:color w:val="00B050"/>
+        </w:rPr>
+        <w:t>“Tissues were removed from the coral skeleton with a jet of high-</w:t>
       </w:r>
       <w:proofErr w:type="spellStart"/>
       <w:r>
         <w:rPr>
           <w:i/>
           <w:color w:val="00B050"/>
-          <w:highlight w:val="white"/>
-        </w:rPr>
-        <w:t>Dorrestein</w:t>
+        </w:rPr>
+        <w:t>pres</w:t>
       </w:r>
       <w:proofErr w:type="spellEnd"/>
       <w:r>
         <w:rPr>
           <w:i/>
           <w:color w:val="00B050"/>
-          <w:highlight w:val="white"/>
-        </w:rPr>
-        <w:t xml:space="preserve">, P. C., &amp; Haas, A. F. (2022). Distinguishing the molecular diversity, nutrient content, and energetic potential of </w:t>
+        </w:rPr>
+        <w:t xml:space="preserve">- sure air and seawater from an artist's airbrush. This method </w:t>
       </w:r>
       <w:proofErr w:type="spellStart"/>
       <w:r>
         <w:rPr>
           <w:i/>
           <w:color w:val="00B050"/>
-          <w:highlight w:val="white"/>
-        </w:rPr>
-        <w:t>exometabolomes</w:t>
+        </w:rPr>
+        <w:t>gener</w:t>
       </w:r>
       <w:proofErr w:type="spellEnd"/>
       <w:r>
         <w:rPr>
           <w:i/>
           <w:color w:val="00B050"/>
-          <w:highlight w:val="white"/>
-        </w:rPr>
-        <w:t xml:space="preserve"> produced by macroalgae and reef-building corals. Proceedings of the National Academy of Sciences, 119(5), e2110283119. https://doi.org/10.1073/pnas.2110283119</w:t>
-      </w:r>
-    </w:p>
-    <w:p>
-      <w:pPr>
-        <w:rPr>
-          <w:i/>
-          <w:color w:val="00B050"/>
-          <w:highlight w:val="white"/>
-        </w:rPr>
-      </w:pPr>
+        </w:rPr>
+        <w:t xml:space="preserve">- </w:t>
+      </w:r>
+      <w:proofErr w:type="spellStart"/>
+      <w:r>
+        <w:rPr>
+          <w:i/>
+          <w:color w:val="00B050"/>
+        </w:rPr>
+        <w:t>ates</w:t>
+      </w:r>
+      <w:proofErr w:type="spellEnd"/>
+      <w:r>
+        <w:rPr>
+          <w:i/>
+          <w:color w:val="00B050"/>
+        </w:rPr>
+        <w:t xml:space="preserve"> a coral tissue/zooxanthellae slurry that is much more </w:t>
+      </w:r>
+      <w:proofErr w:type="spellStart"/>
+      <w:r>
+        <w:rPr>
+          <w:i/>
+          <w:color w:val="00B050"/>
+        </w:rPr>
+        <w:t>concen</w:t>
+      </w:r>
+      <w:proofErr w:type="spellEnd"/>
+      <w:r>
+        <w:rPr>
+          <w:i/>
+          <w:color w:val="00B050"/>
+        </w:rPr>
+        <w:t xml:space="preserve">- </w:t>
+      </w:r>
+      <w:proofErr w:type="spellStart"/>
+      <w:r>
+        <w:rPr>
+          <w:i/>
+          <w:color w:val="00B050"/>
+        </w:rPr>
+        <w:t>trated</w:t>
+      </w:r>
+      <w:proofErr w:type="spellEnd"/>
+      <w:r>
+        <w:rPr>
+          <w:i/>
+          <w:color w:val="00B050"/>
+        </w:rPr>
+        <w:t xml:space="preserve"> than that generated by the more commonly used Water-Pik method (Johannes and Wiebe 1970).”</w:t>
+      </w:r>
+    </w:p>
+    <w:p>
+      <w:pPr>
+        <w:rPr>
+          <w:i/>
+          <w:color w:val="00B050"/>
+        </w:rPr>
+      </w:pPr>
+    </w:p>
+    <w:p>
+      <w:pPr>
+        <w:rPr>
+          <w:i/>
+          <w:color w:val="00B050"/>
+        </w:rPr>
+      </w:pPr>
+      <w:proofErr w:type="spellStart"/>
+      <w:r>
+        <w:rPr>
+          <w:i/>
+          <w:color w:val="00B050"/>
+        </w:rPr>
+        <w:t>Szmant</w:t>
+      </w:r>
+      <w:proofErr w:type="spellEnd"/>
+      <w:r>
+        <w:rPr>
+          <w:i/>
+          <w:color w:val="00B050"/>
+        </w:rPr>
+        <w:t xml:space="preserve">, A. M., &amp; Gassman, N. J. (1990). The effects of prolonged “bleaching” on the tissue biomass and reproduction of the reef coral </w:t>
+      </w:r>
+      <w:proofErr w:type="spellStart"/>
+      <w:r>
+        <w:rPr>
+          <w:i/>
+          <w:color w:val="00B050"/>
+        </w:rPr>
+        <w:t>Montastrea</w:t>
+      </w:r>
+      <w:proofErr w:type="spellEnd"/>
+      <w:r>
+        <w:rPr>
+          <w:i/>
+          <w:color w:val="00B050"/>
+        </w:rPr>
+        <w:t xml:space="preserve"> </w:t>
+      </w:r>
+      <w:proofErr w:type="spellStart"/>
+      <w:r>
+        <w:rPr>
+          <w:i/>
+          <w:color w:val="00B050"/>
+        </w:rPr>
+        <w:t>annularis</w:t>
+      </w:r>
+      <w:proofErr w:type="spellEnd"/>
+      <w:r>
+        <w:rPr>
+          <w:i/>
+          <w:color w:val="00B050"/>
+        </w:rPr>
+        <w:t>. Coral Reefs, 8(4), 217–224. https://doi.org/10.1007/BF00265014</w:t>
+      </w:r>
+    </w:p>
+    <w:p>
+      <w:pPr>
+        <w:rPr>
+          <w:i/>
+          <w:color w:val="222222"/>
+          <w:highlight w:val="white"/>
+        </w:rPr>
+      </w:pPr>
+    </w:p>
+    <w:p>
+      <w:pPr>
+        <w:rPr>
+          <w:color w:val="222222"/>
+          <w:highlight w:val="white"/>
+        </w:rPr>
+      </w:pPr>
+      <w:r>
+        <w:rPr>
+          <w:color w:val="222222"/>
+          <w:highlight w:val="white"/>
+        </w:rPr>
+        <w:t>2. L532, I would suggest using silva 138 rather than silva 132.</w:t>
+      </w:r>
+    </w:p>
+    <w:p>
+      <w:pPr>
+        <w:rPr>
+          <w:color w:val="222222"/>
+          <w:highlight w:val="white"/>
+        </w:rPr>
+      </w:pPr>
+    </w:p>
+    <w:p>
+      <w:pPr>
+        <w:rPr>
+          <w:i/>
+          <w:color w:val="00B050"/>
+          <w:highlight w:val="white"/>
+        </w:rPr>
+      </w:pPr>
+      <w:r>
+        <w:rPr>
+          <w:i/>
+          <w:color w:val="00B050"/>
+          <w:highlight w:val="white"/>
+        </w:rPr>
+        <w:t xml:space="preserve">Our alignments use the software package </w:t>
+      </w:r>
+      <w:proofErr w:type="spellStart"/>
+      <w:r>
+        <w:rPr>
+          <w:i/>
+          <w:color w:val="00B050"/>
+          <w:highlight w:val="white"/>
+        </w:rPr>
+        <w:t>mothur</w:t>
+      </w:r>
+      <w:proofErr w:type="spellEnd"/>
+      <w:r>
+        <w:rPr>
+          <w:i/>
+          <w:color w:val="00B050"/>
+          <w:highlight w:val="white"/>
+        </w:rPr>
+        <w:t xml:space="preserve"> and their curated SILVA alignment databases. As noted within their current documentation, the v138 SILVA shows unusual artifacts and they recommend using the v132. As these two databases are only marginally </w:t>
+      </w:r>
+      <w:proofErr w:type="gramStart"/>
+      <w:r>
+        <w:rPr>
+          <w:i/>
+          <w:color w:val="00B050"/>
+          <w:highlight w:val="white"/>
+        </w:rPr>
+        <w:t>different</w:t>
+      </w:r>
+      <w:proofErr w:type="gramEnd"/>
+      <w:r>
+        <w:rPr>
+          <w:i/>
+          <w:color w:val="00B050"/>
+          <w:highlight w:val="white"/>
+        </w:rPr>
+        <w:t xml:space="preserve"> we have followed their advice. </w:t>
+      </w:r>
+    </w:p>
+    <w:p>
+      <w:pPr>
+        <w:rPr>
+          <w:color w:val="222222"/>
+          <w:highlight w:val="white"/>
+        </w:rPr>
+      </w:pPr>
+      <w:r>
+        <w:rPr>
+          <w:i/>
+          <w:color w:val="00B050"/>
+          <w:highlight w:val="white"/>
+        </w:rPr>
+        <w:t>https://mothur.org/wiki/silva_reference_files/</w:t>
+      </w:r>
+    </w:p>
+    <w:p>
+      <w:pPr>
+        <w:rPr>
+          <w:color w:val="222222"/>
+          <w:highlight w:val="white"/>
+        </w:rPr>
+      </w:pPr>
+    </w:p>
+    <w:p>
+      <w:pPr>
+        <w:rPr>
+          <w:color w:val="222222"/>
+          <w:highlight w:val="white"/>
+        </w:rPr>
+      </w:pPr>
+      <w:r>
+        <w:rPr>
+          <w:color w:val="222222"/>
+          <w:highlight w:val="white"/>
+        </w:rPr>
+        <w:t>3. L537, “243 samples” is not correct.</w:t>
+      </w:r>
+    </w:p>
+    <w:p>
+      <w:pPr>
+        <w:rPr>
+          <w:color w:val="222222"/>
+          <w:highlight w:val="white"/>
+        </w:rPr>
+      </w:pPr>
+    </w:p>
+    <w:p>
+      <w:pPr>
+        <w:rPr>
+          <w:i/>
+          <w:color w:val="00B050"/>
+          <w:highlight w:val="white"/>
+        </w:rPr>
+      </w:pPr>
+      <w:r>
+        <w:rPr>
+          <w:i/>
+          <w:color w:val="00B050"/>
+          <w:highlight w:val="white"/>
+        </w:rPr>
+        <w:t xml:space="preserve">The 16S amplicon sequencing library included samples from this experiment as well as other experiments that occurred at the same field site and time, </w:t>
+      </w:r>
+      <w:r>
+        <w:rPr>
+          <w:i/>
+          <w:color w:val="00B050"/>
+          <w:highlight w:val="white"/>
+        </w:rPr>
+        <w:t>totaling</w:t>
+      </w:r>
+      <w:r>
+        <w:rPr>
+          <w:i/>
+          <w:color w:val="00B050"/>
+          <w:highlight w:val="white"/>
+        </w:rPr>
+        <w:t xml:space="preserve"> 243 samples. All samples </w:t>
+      </w:r>
+      <w:r>
+        <w:rPr>
+          <w:i/>
+          <w:color w:val="00B050"/>
+          <w:highlight w:val="white"/>
+        </w:rPr>
+        <w:lastRenderedPageBreak/>
+        <w:t>were included in the sequencing library and thus the bioinformatic processing, including the low abundance OTU cull mentioned in line 537, was conducted on all 243 samples.</w:t>
+      </w:r>
+    </w:p>
+    <w:p>
+      <w:pPr>
+        <w:rPr>
+          <w:color w:val="222222"/>
+          <w:highlight w:val="white"/>
+        </w:rPr>
+      </w:pPr>
+    </w:p>
+    <w:p>
+      <w:pPr>
+        <w:rPr>
+          <w:color w:val="222222"/>
+          <w:highlight w:val="white"/>
+        </w:rPr>
+      </w:pPr>
+      <w:r>
+        <w:rPr>
+          <w:color w:val="222222"/>
+          <w:highlight w:val="white"/>
+        </w:rPr>
+        <w:t>4. The methods employed in the analysis of the correlation between metabolomics and microbiome should be described.</w:t>
+      </w:r>
+    </w:p>
+    <w:p>
+      <w:pPr>
+        <w:rPr>
+          <w:color w:val="222222"/>
+          <w:highlight w:val="white"/>
+        </w:rPr>
+      </w:pPr>
+    </w:p>
+    <w:p>
+      <w:pPr>
+        <w:rPr>
+          <w:i/>
+          <w:color w:val="00B050"/>
+          <w:highlight w:val="white"/>
+        </w:rPr>
+      </w:pPr>
+      <w:r>
+        <w:rPr>
+          <w:i/>
+          <w:color w:val="00B050"/>
+          <w:highlight w:val="white"/>
+        </w:rPr>
+        <w:t>We have added a brief description of our multivariate correlation analysis between metabolomic and microbiota datasets on lines _____:</w:t>
+      </w:r>
+    </w:p>
+    <w:p>
+      <w:pPr>
+        <w:rPr>
+          <w:i/>
+          <w:color w:val="00B050"/>
+          <w:highlight w:val="white"/>
+        </w:rPr>
+      </w:pPr>
+    </w:p>
+    <w:p>
+      <w:pPr>
+        <w:rPr>
+          <w:i/>
+          <w:color w:val="00B050"/>
+          <w:highlight w:val="white"/>
+        </w:rPr>
+      </w:pPr>
+      <w:r>
+        <w:rPr>
+          <w:i/>
+          <w:color w:val="00B050"/>
+          <w:highlight w:val="white"/>
+        </w:rPr>
+        <w:t>“The correlation between metabolomic and microbiota data from this experiment was statistically tested using both Mantel Tests and Procrustes Tests in R (version 4.2.1) and visualized with a Procrustes plot.”</w:t>
+      </w:r>
+    </w:p>
+    <w:p>
+      <w:pPr>
+        <w:rPr>
+          <w:color w:val="222222"/>
+          <w:highlight w:val="white"/>
+        </w:rPr>
+      </w:pPr>
+    </w:p>
+    <w:p>
+      <w:pPr>
+        <w:rPr>
+          <w:color w:val="222222"/>
+          <w:highlight w:val="white"/>
+        </w:rPr>
+      </w:pPr>
+      <w:r>
+        <w:rPr>
+          <w:color w:val="222222"/>
+          <w:highlight w:val="white"/>
+        </w:rPr>
+        <w:t>5. According to the legend of figure 1, there is acclimatization, while no information about the condition for acclimatization in the method section.</w:t>
+      </w:r>
+    </w:p>
+    <w:p>
+      <w:pPr>
+        <w:rPr>
+          <w:color w:val="222222"/>
+          <w:highlight w:val="white"/>
+        </w:rPr>
+      </w:pPr>
+    </w:p>
+    <w:p>
+      <w:pPr>
+        <w:rPr>
+          <w:i/>
+          <w:color w:val="00B050"/>
+          <w:highlight w:val="white"/>
+        </w:rPr>
+      </w:pPr>
+      <w:r>
+        <w:rPr>
+          <w:i/>
+          <w:color w:val="00B050"/>
+          <w:highlight w:val="white"/>
+        </w:rPr>
+        <w:t>We mention the acclimatization period in the supplementary methods section, lines 25-27:</w:t>
+      </w:r>
+    </w:p>
+    <w:p>
+      <w:pPr>
+        <w:rPr>
+          <w:i/>
+          <w:color w:val="00B050"/>
+          <w:highlight w:val="white"/>
+        </w:rPr>
+      </w:pPr>
+      <w:r>
+        <w:rPr>
+          <w:i/>
+          <w:color w:val="00B050"/>
+          <w:highlight w:val="white"/>
+        </w:rPr>
+        <w:t>“After collection, corals were transported to the Gump Station research facility and acclimated to ambient conditions in a 1300 L flow-through water table for three days.”</w:t>
+      </w:r>
+    </w:p>
+    <w:p>
+      <w:pPr>
+        <w:rPr>
+          <w:i/>
+          <w:color w:val="00B050"/>
+          <w:highlight w:val="white"/>
+        </w:rPr>
+      </w:pPr>
+    </w:p>
+    <w:p>
+      <w:pPr>
+        <w:rPr>
+          <w:i/>
+          <w:color w:val="00B050"/>
+          <w:highlight w:val="white"/>
+        </w:rPr>
+      </w:pPr>
+      <w:r>
+        <w:rPr>
+          <w:i/>
+          <w:color w:val="00B050"/>
+          <w:highlight w:val="white"/>
+        </w:rPr>
+        <w:t>We have additionally added this information to the methods section of the main text on lines ______:</w:t>
+      </w:r>
+    </w:p>
+    <w:p>
+      <w:pPr>
+        <w:rPr>
+          <w:i/>
+          <w:color w:val="222222"/>
+          <w:highlight w:val="white"/>
+        </w:rPr>
+      </w:pPr>
+      <w:r>
+        <w:rPr>
+          <w:i/>
+          <w:color w:val="00B050"/>
+          <w:highlight w:val="white"/>
+        </w:rPr>
+        <w:t>“After collection, corals were transported to the Gump Station research facility and acclimated to ambient conditions in a water table for three days.”</w:t>
+      </w:r>
     </w:p>
     <w:p/>
     <w:p>
@@ -2693,7 +3808,268 @@
           <w:color w:val="222222"/>
           <w:highlight w:val="white"/>
         </w:rPr>
-        <w:t>Reviewer #3 (Remarks to the Author):</w:t>
+        <w:t>Results:</w:t>
+      </w:r>
+    </w:p>
+    <w:p>
+      <w:pPr>
+        <w:rPr>
+          <w:i/>
+          <w:color w:val="00B050"/>
+          <w:highlight w:val="white"/>
+        </w:rPr>
+      </w:pPr>
+      <w:r>
+        <w:rPr>
+          <w:color w:val="222222"/>
+          <w:highlight w:val="white"/>
+        </w:rPr>
+        <w:t>1. According to your methods, I would suggest replacing OTUs with ASVs.</w:t>
+      </w:r>
+    </w:p>
+    <w:p>
+      <w:pPr>
+        <w:rPr>
+          <w:i/>
+          <w:color w:val="00B050"/>
+          <w:highlight w:val="white"/>
+        </w:rPr>
+      </w:pPr>
+    </w:p>
+    <w:p>
+      <w:pPr>
+        <w:rPr>
+          <w:i/>
+          <w:color w:val="00B050"/>
+          <w:highlight w:val="white"/>
+        </w:rPr>
+      </w:pPr>
+      <w:r>
+        <w:rPr>
+          <w:i/>
+          <w:color w:val="00B050"/>
+          <w:highlight w:val="white"/>
+        </w:rPr>
+        <w:t>The term "ASV" is one type of Operational Taxonomic Unit, in this case defined as a unique sequence variant following denoising with DADA2, and therefore OTU is the more universally correct terminology, and makes clear that this is the taxonomic unit used in our analyses. In short, we are generating ASVs as the mechanism by which we define our OTUs and therefore opt to keep the term OTU in the manuscript.</w:t>
+      </w:r>
+    </w:p>
+    <w:p>
+      <w:pPr>
+        <w:rPr>
+          <w:i/>
+          <w:color w:val="222222"/>
+          <w:highlight w:val="white"/>
+        </w:rPr>
+      </w:pPr>
+    </w:p>
+    <w:p>
+      <w:pPr>
+        <w:rPr>
+          <w:color w:val="222222"/>
+          <w:highlight w:val="white"/>
+        </w:rPr>
+      </w:pPr>
+      <w:r>
+        <w:rPr>
+          <w:color w:val="222222"/>
+          <w:highlight w:val="white"/>
+        </w:rPr>
+        <w:t>2. Figure 1, no symbol “C”; I would suggest showing the densities of symbiotic algal cells for each coral species in figure 1D; change “symbiont cell” to “symbiotic algal cells”; the temperatures are not consistent with the content in lines 115-116 and 432-433.</w:t>
+      </w:r>
+    </w:p>
+    <w:p>
+      <w:pPr>
+        <w:rPr>
+          <w:color w:val="222222"/>
+          <w:highlight w:val="white"/>
+        </w:rPr>
+      </w:pPr>
+    </w:p>
+    <w:p>
+      <w:pPr>
+        <w:rPr>
+          <w:i/>
+          <w:color w:val="00B050"/>
+          <w:highlight w:val="white"/>
+        </w:rPr>
+      </w:pPr>
+      <w:r>
+        <w:rPr>
+          <w:i/>
+          <w:color w:val="00B050"/>
+          <w:highlight w:val="white"/>
+        </w:rPr>
+        <w:t xml:space="preserve">The letter C is now shown in Figure 1. Temperatures are corrected and “symbiont cell concentration” is changed to “symbiotic algal cell concentration”. </w:t>
+      </w:r>
+    </w:p>
+    <w:p>
+      <w:pPr>
+        <w:rPr>
+          <w:i/>
+          <w:color w:val="00B050"/>
+          <w:highlight w:val="white"/>
+        </w:rPr>
+      </w:pPr>
+    </w:p>
+    <w:p>
+      <w:pPr>
+        <w:rPr>
+          <w:i/>
+          <w:color w:val="00B050"/>
+          <w:highlight w:val="white"/>
+        </w:rPr>
+      </w:pPr>
+      <w:r>
+        <w:rPr>
+          <w:i/>
+          <w:color w:val="00B050"/>
+          <w:highlight w:val="white"/>
+        </w:rPr>
+        <w:t xml:space="preserve">Given that we combined multiple coral species </w:t>
+      </w:r>
+      <w:proofErr w:type="gramStart"/>
+      <w:r>
+        <w:rPr>
+          <w:i/>
+          <w:color w:val="00B050"/>
+          <w:highlight w:val="white"/>
+        </w:rPr>
+        <w:t>in a given</w:t>
+      </w:r>
+      <w:proofErr w:type="gramEnd"/>
+      <w:r>
+        <w:rPr>
+          <w:i/>
+          <w:color w:val="00B050"/>
+          <w:highlight w:val="white"/>
+        </w:rPr>
+        <w:t xml:space="preserve"> treatment to assess </w:t>
+      </w:r>
+      <w:r>
+        <w:rPr>
+          <w:i/>
+          <w:color w:val="00B050"/>
+        </w:rPr>
+        <w:t xml:space="preserve">the general coral community response to thermal stress/bleaching, we think it is more logical to present the final </w:t>
+      </w:r>
+      <w:proofErr w:type="spellStart"/>
+      <w:r>
+        <w:rPr>
+          <w:i/>
+          <w:color w:val="00B050"/>
+        </w:rPr>
+        <w:lastRenderedPageBreak/>
+        <w:t>Symbiodiniaceae</w:t>
+      </w:r>
+      <w:proofErr w:type="spellEnd"/>
+      <w:r>
+        <w:rPr>
+          <w:i/>
+          <w:color w:val="00B050"/>
+        </w:rPr>
+        <w:t xml:space="preserve"> densities as averaged across species in a given aquaria, as is currently represented in Figure 1D.</w:t>
+      </w:r>
+    </w:p>
+    <w:p>
+      <w:pPr>
+        <w:rPr>
+          <w:color w:val="222222"/>
+          <w:highlight w:val="white"/>
+        </w:rPr>
+      </w:pPr>
+    </w:p>
+    <w:p>
+      <w:pPr>
+        <w:rPr>
+          <w:color w:val="222222"/>
+          <w:highlight w:val="white"/>
+        </w:rPr>
+      </w:pPr>
+      <w:r>
+        <w:rPr>
+          <w:color w:val="222222"/>
+          <w:highlight w:val="white"/>
+        </w:rPr>
+        <w:t xml:space="preserve">3. Figure 3A, is p </w:t>
+      </w:r>
+      <w:proofErr w:type="gramStart"/>
+      <w:r>
+        <w:rPr>
+          <w:color w:val="222222"/>
+          <w:highlight w:val="white"/>
+        </w:rPr>
+        <w:t>value</w:t>
+      </w:r>
+      <w:proofErr w:type="gramEnd"/>
+      <w:r>
+        <w:rPr>
+          <w:color w:val="222222"/>
+          <w:highlight w:val="white"/>
+        </w:rPr>
+        <w:t xml:space="preserve"> correct?</w:t>
+      </w:r>
+    </w:p>
+    <w:p>
+      <w:pPr>
+        <w:rPr>
+          <w:color w:val="222222"/>
+          <w:highlight w:val="white"/>
+        </w:rPr>
+      </w:pPr>
+    </w:p>
+    <w:p>
+      <w:pPr>
+        <w:rPr>
+          <w:i/>
+          <w:color w:val="00B050"/>
+          <w:highlight w:val="white"/>
+        </w:rPr>
+      </w:pPr>
+      <w:r>
+        <w:rPr>
+          <w:i/>
+          <w:color w:val="00B050"/>
+          <w:highlight w:val="white"/>
+        </w:rPr>
+        <w:t xml:space="preserve">This p value is correct. We have added an additional clarification on lines ___, stating: </w:t>
+      </w:r>
+    </w:p>
+    <w:p>
+      <w:pPr>
+        <w:rPr>
+          <w:i/>
+          <w:color w:val="00B050"/>
+          <w:highlight w:val="white"/>
+        </w:rPr>
+      </w:pPr>
+      <w:r>
+        <w:rPr>
+          <w:rFonts w:ascii="Arial Unicode MS" w:eastAsia="Arial Unicode MS" w:hAnsi="Arial Unicode MS" w:cs="Arial Unicode MS"/>
+          <w:i/>
+          <w:color w:val="00B050"/>
+          <w:highlight w:val="white"/>
+        </w:rPr>
+        <w:t>“</w:t>
+      </w:r>
+      <w:proofErr w:type="gramStart"/>
+      <w:r>
+        <w:rPr>
+          <w:rFonts w:ascii="Arial Unicode MS" w:eastAsia="Arial Unicode MS" w:hAnsi="Arial Unicode MS" w:cs="Arial Unicode MS"/>
+          <w:i/>
+          <w:color w:val="00B050"/>
+          <w:highlight w:val="white"/>
+        </w:rPr>
+        <w:t>and</w:t>
+      </w:r>
+      <w:proofErr w:type="gramEnd"/>
+      <w:r>
+        <w:rPr>
+          <w:rFonts w:ascii="Arial Unicode MS" w:eastAsia="Arial Unicode MS" w:hAnsi="Arial Unicode MS" w:cs="Arial Unicode MS"/>
+          <w:i/>
+          <w:color w:val="00B050"/>
+          <w:highlight w:val="white"/>
+        </w:rPr>
+        <w:t xml:space="preserve"> overall DOM treatment had a significant effect on microbial community structure (PERMANOVA F=4.637, R2=0.72, p≤.001)”</w:t>
       </w:r>
     </w:p>
     <w:p/>
@@ -2709,962 +4085,6 @@
           <w:color w:val="222222"/>
           <w:highlight w:val="white"/>
         </w:rPr>
-        <w:t>This is an interesting work. Through investigation of the impacts of DOM exudated from stressed corals (bleached, heated, and bleached + heated) on the abundances and community compositions of bacterioplankton in reef waters in mesocosm experiments, the authors discussed the negative impacts of DOM released by stressed corals on their own resistance and recovery. About the impacts of metabolomics components on microbiome authors analyzed the correlation on the basis of their distance matrices, any detailed compounds have been identified as major driver.</w:t>
-      </w:r>
-    </w:p>
-    <w:p>
-      <w:pPr>
-        <w:rPr>
-          <w:color w:val="222222"/>
-          <w:highlight w:val="white"/>
-        </w:rPr>
-      </w:pPr>
-    </w:p>
-    <w:p>
-      <w:pPr>
-        <w:rPr>
-          <w:i/>
-          <w:color w:val="00B050"/>
-          <w:highlight w:val="white"/>
-        </w:rPr>
-      </w:pPr>
-      <w:r>
-        <w:rPr>
-          <w:i/>
-          <w:color w:val="00B050"/>
-          <w:highlight w:val="white"/>
-        </w:rPr>
-        <w:t>Dear reviewer 3, thank you for your comments and your time.</w:t>
-      </w:r>
-    </w:p>
-    <w:p>
-      <w:pPr>
-        <w:rPr>
-          <w:color w:val="222222"/>
-          <w:highlight w:val="white"/>
-        </w:rPr>
-      </w:pPr>
-    </w:p>
-    <w:p>
-      <w:pPr>
-        <w:rPr>
-          <w:color w:val="222222"/>
-          <w:highlight w:val="white"/>
-        </w:rPr>
-      </w:pPr>
-      <w:r>
-        <w:rPr>
-          <w:color w:val="222222"/>
-          <w:highlight w:val="white"/>
-        </w:rPr>
-        <w:t>Minor comments:</w:t>
-      </w:r>
-    </w:p>
-    <w:p>
-      <w:pPr>
-        <w:rPr>
-          <w:color w:val="222222"/>
-          <w:highlight w:val="white"/>
-        </w:rPr>
-      </w:pPr>
-      <w:r>
-        <w:rPr>
-          <w:color w:val="222222"/>
-          <w:highlight w:val="white"/>
-        </w:rPr>
-        <w:t>Introduction:</w:t>
-      </w:r>
-    </w:p>
-    <w:p>
-      <w:pPr>
-        <w:rPr>
-          <w:color w:val="222222"/>
-          <w:highlight w:val="white"/>
-        </w:rPr>
-      </w:pPr>
-      <w:r>
-        <w:rPr>
-          <w:color w:val="222222"/>
-          <w:highlight w:val="white"/>
-        </w:rPr>
-        <w:t>1. L68-70, add citations.</w:t>
-      </w:r>
-    </w:p>
-    <w:p>
-      <w:pPr>
-        <w:rPr>
-          <w:color w:val="222222"/>
-          <w:highlight w:val="white"/>
-        </w:rPr>
-      </w:pPr>
-    </w:p>
-    <w:p>
-      <w:pPr>
-        <w:rPr>
-          <w:i/>
-          <w:color w:val="00B050"/>
-          <w:highlight w:val="white"/>
-        </w:rPr>
-      </w:pPr>
-      <w:r>
-        <w:rPr>
-          <w:i/>
-          <w:color w:val="00B050"/>
-          <w:highlight w:val="white"/>
-        </w:rPr>
-        <w:t>We have added a reference for this statement.</w:t>
-      </w:r>
-    </w:p>
-    <w:p/>
-    <w:p>
-      <w:pPr>
-        <w:rPr>
-          <w:color w:val="222222"/>
-          <w:highlight w:val="white"/>
-        </w:rPr>
-      </w:pPr>
-      <w:r>
-        <w:rPr>
-          <w:color w:val="222222"/>
-          <w:highlight w:val="white"/>
-        </w:rPr>
-        <w:t>Methods:</w:t>
-      </w:r>
-    </w:p>
-    <w:p>
-      <w:pPr>
-        <w:rPr>
-          <w:color w:val="222222"/>
-          <w:highlight w:val="white"/>
-        </w:rPr>
-      </w:pPr>
-      <w:r>
-        <w:rPr>
-          <w:color w:val="222222"/>
-          <w:highlight w:val="white"/>
-        </w:rPr>
-        <w:t xml:space="preserve">1. L466, I think you used a </w:t>
-      </w:r>
-      <w:proofErr w:type="spellStart"/>
-      <w:r>
-        <w:rPr>
-          <w:color w:val="222222"/>
-          <w:highlight w:val="white"/>
-        </w:rPr>
-        <w:t>waterpick</w:t>
-      </w:r>
-      <w:proofErr w:type="spellEnd"/>
-      <w:r>
-        <w:rPr>
-          <w:color w:val="222222"/>
-          <w:highlight w:val="white"/>
-        </w:rPr>
-        <w:t>, not airbrush.</w:t>
-      </w:r>
-    </w:p>
-    <w:p>
-      <w:pPr>
-        <w:rPr>
-          <w:color w:val="222222"/>
-          <w:highlight w:val="white"/>
-        </w:rPr>
-      </w:pPr>
-      <w:r>
-        <w:rPr>
-          <w:color w:val="222222"/>
-          <w:highlight w:val="white"/>
-        </w:rPr>
-        <w:t xml:space="preserve"> </w:t>
-      </w:r>
-    </w:p>
-    <w:p>
-      <w:pPr>
-        <w:rPr>
-          <w:i/>
-          <w:color w:val="00B050"/>
-          <w:highlight w:val="white"/>
-        </w:rPr>
-      </w:pPr>
-      <w:r>
-        <w:rPr>
-          <w:i/>
-          <w:color w:val="00B050"/>
-          <w:highlight w:val="white"/>
-        </w:rPr>
-        <w:t xml:space="preserve">We did not use a </w:t>
-      </w:r>
-      <w:proofErr w:type="spellStart"/>
-      <w:r>
-        <w:rPr>
-          <w:i/>
-          <w:color w:val="00B050"/>
-          <w:highlight w:val="white"/>
-        </w:rPr>
-        <w:t>waterpick</w:t>
-      </w:r>
-      <w:proofErr w:type="spellEnd"/>
-      <w:r>
-        <w:rPr>
-          <w:i/>
-          <w:color w:val="00B050"/>
-          <w:highlight w:val="white"/>
-        </w:rPr>
-        <w:t xml:space="preserve">, we used an airbrush. As reported by </w:t>
-      </w:r>
-      <w:proofErr w:type="spellStart"/>
-      <w:r>
-        <w:rPr>
-          <w:i/>
-          <w:color w:val="00B050"/>
-          <w:highlight w:val="white"/>
-        </w:rPr>
-        <w:t>Szmant</w:t>
-      </w:r>
-      <w:proofErr w:type="spellEnd"/>
-      <w:r>
-        <w:rPr>
-          <w:i/>
-          <w:color w:val="00B050"/>
-          <w:highlight w:val="white"/>
-        </w:rPr>
-        <w:t xml:space="preserve"> and Gassman (1990):</w:t>
-      </w:r>
-    </w:p>
-    <w:p>
-      <w:pPr>
-        <w:rPr>
-          <w:i/>
-          <w:color w:val="00B050"/>
-        </w:rPr>
-      </w:pPr>
-      <w:r>
-        <w:rPr>
-          <w:i/>
-          <w:color w:val="00B050"/>
-        </w:rPr>
-        <w:t>“Tissues were removed from the coral skeleton with a jet of high-</w:t>
-      </w:r>
-      <w:proofErr w:type="spellStart"/>
-      <w:r>
-        <w:rPr>
-          <w:i/>
-          <w:color w:val="00B050"/>
-        </w:rPr>
-        <w:t>pres</w:t>
-      </w:r>
-      <w:proofErr w:type="spellEnd"/>
-      <w:r>
-        <w:rPr>
-          <w:i/>
-          <w:color w:val="00B050"/>
-        </w:rPr>
-        <w:t xml:space="preserve">- sure air and seawater from an artist's airbrush. This method </w:t>
-      </w:r>
-      <w:proofErr w:type="spellStart"/>
-      <w:r>
-        <w:rPr>
-          <w:i/>
-          <w:color w:val="00B050"/>
-        </w:rPr>
-        <w:t>gener</w:t>
-      </w:r>
-      <w:proofErr w:type="spellEnd"/>
-      <w:r>
-        <w:rPr>
-          <w:i/>
-          <w:color w:val="00B050"/>
-        </w:rPr>
-        <w:t xml:space="preserve">- </w:t>
-      </w:r>
-      <w:proofErr w:type="spellStart"/>
-      <w:r>
-        <w:rPr>
-          <w:i/>
-          <w:color w:val="00B050"/>
-        </w:rPr>
-        <w:t>ates</w:t>
-      </w:r>
-      <w:proofErr w:type="spellEnd"/>
-      <w:r>
-        <w:rPr>
-          <w:i/>
-          <w:color w:val="00B050"/>
-        </w:rPr>
-        <w:t xml:space="preserve"> a coral tissue/zooxanthellae slurry that is much more </w:t>
-      </w:r>
-      <w:proofErr w:type="spellStart"/>
-      <w:r>
-        <w:rPr>
-          <w:i/>
-          <w:color w:val="00B050"/>
-        </w:rPr>
-        <w:t>concen</w:t>
-      </w:r>
-      <w:proofErr w:type="spellEnd"/>
-      <w:r>
-        <w:rPr>
-          <w:i/>
-          <w:color w:val="00B050"/>
-        </w:rPr>
-        <w:t xml:space="preserve">- </w:t>
-      </w:r>
-      <w:proofErr w:type="spellStart"/>
-      <w:r>
-        <w:rPr>
-          <w:i/>
-          <w:color w:val="00B050"/>
-        </w:rPr>
-        <w:t>trated</w:t>
-      </w:r>
-      <w:proofErr w:type="spellEnd"/>
-      <w:r>
-        <w:rPr>
-          <w:i/>
-          <w:color w:val="00B050"/>
-        </w:rPr>
-        <w:t xml:space="preserve"> than that generated by the more commonly used Water-Pik method (Johannes and Wiebe 1970).”</w:t>
-      </w:r>
-    </w:p>
-    <w:p>
-      <w:pPr>
-        <w:rPr>
-          <w:i/>
-          <w:color w:val="00B050"/>
-        </w:rPr>
-      </w:pPr>
-    </w:p>
-    <w:p>
-      <w:pPr>
-        <w:rPr>
-          <w:i/>
-          <w:color w:val="00B050"/>
-        </w:rPr>
-      </w:pPr>
-      <w:proofErr w:type="spellStart"/>
-      <w:r>
-        <w:rPr>
-          <w:i/>
-          <w:color w:val="00B050"/>
-        </w:rPr>
-        <w:t>Szmant</w:t>
-      </w:r>
-      <w:proofErr w:type="spellEnd"/>
-      <w:r>
-        <w:rPr>
-          <w:i/>
-          <w:color w:val="00B050"/>
-        </w:rPr>
-        <w:t xml:space="preserve">, A. M., &amp; Gassman, N. J. (1990). The effects of prolonged “bleaching” on the tissue biomass and reproduction of the reef coral </w:t>
-      </w:r>
-      <w:proofErr w:type="spellStart"/>
-      <w:r>
-        <w:rPr>
-          <w:i/>
-          <w:color w:val="00B050"/>
-        </w:rPr>
-        <w:t>Montastrea</w:t>
-      </w:r>
-      <w:proofErr w:type="spellEnd"/>
-      <w:r>
-        <w:rPr>
-          <w:i/>
-          <w:color w:val="00B050"/>
-        </w:rPr>
-        <w:t xml:space="preserve"> </w:t>
-      </w:r>
-      <w:proofErr w:type="spellStart"/>
-      <w:r>
-        <w:rPr>
-          <w:i/>
-          <w:color w:val="00B050"/>
-        </w:rPr>
-        <w:t>annularis</w:t>
-      </w:r>
-      <w:proofErr w:type="spellEnd"/>
-      <w:r>
-        <w:rPr>
-          <w:i/>
-          <w:color w:val="00B050"/>
-        </w:rPr>
-        <w:t>. Coral Reefs, 8(4), 217–224. https://doi.org/10.1007/BF00265014</w:t>
-      </w:r>
-    </w:p>
-    <w:p>
-      <w:pPr>
-        <w:rPr>
-          <w:i/>
-          <w:color w:val="222222"/>
-          <w:highlight w:val="white"/>
-        </w:rPr>
-      </w:pPr>
-    </w:p>
-    <w:p>
-      <w:pPr>
-        <w:rPr>
-          <w:color w:val="222222"/>
-          <w:highlight w:val="white"/>
-        </w:rPr>
-      </w:pPr>
-      <w:r>
-        <w:rPr>
-          <w:color w:val="222222"/>
-          <w:highlight w:val="white"/>
-        </w:rPr>
-        <w:lastRenderedPageBreak/>
-        <w:t>2. L532, I would suggest using silva 138 rather than silva 132.</w:t>
-      </w:r>
-    </w:p>
-    <w:p>
-      <w:pPr>
-        <w:rPr>
-          <w:color w:val="222222"/>
-          <w:highlight w:val="white"/>
-        </w:rPr>
-      </w:pPr>
-    </w:p>
-    <w:p>
-      <w:pPr>
-        <w:rPr>
-          <w:i/>
-          <w:color w:val="00B050"/>
-          <w:highlight w:val="white"/>
-        </w:rPr>
-      </w:pPr>
-      <w:r>
-        <w:rPr>
-          <w:i/>
-          <w:color w:val="00B050"/>
-          <w:highlight w:val="white"/>
-        </w:rPr>
-        <w:t xml:space="preserve">Our alignments use the software package </w:t>
-      </w:r>
-      <w:proofErr w:type="spellStart"/>
-      <w:r>
-        <w:rPr>
-          <w:i/>
-          <w:color w:val="00B050"/>
-          <w:highlight w:val="white"/>
-        </w:rPr>
-        <w:t>mothur</w:t>
-      </w:r>
-      <w:proofErr w:type="spellEnd"/>
-      <w:r>
-        <w:rPr>
-          <w:i/>
-          <w:color w:val="00B050"/>
-          <w:highlight w:val="white"/>
-        </w:rPr>
-        <w:t xml:space="preserve"> and their curated SILVA alignment databases. As noted within their current documentation, the v138 SILVA shows unusual artifacts and they recommend using the v132. As these two databases are only marginally different we have followed their advice. </w:t>
-      </w:r>
-    </w:p>
-    <w:p>
-      <w:pPr>
-        <w:rPr>
-          <w:color w:val="222222"/>
-          <w:highlight w:val="white"/>
-        </w:rPr>
-      </w:pPr>
-      <w:r>
-        <w:rPr>
-          <w:i/>
-          <w:color w:val="00B050"/>
-          <w:highlight w:val="white"/>
-        </w:rPr>
-        <w:t>https://mothur.org/wiki/silva_reference_files/</w:t>
-      </w:r>
-    </w:p>
-    <w:p>
-      <w:pPr>
-        <w:rPr>
-          <w:color w:val="222222"/>
-          <w:highlight w:val="white"/>
-        </w:rPr>
-      </w:pPr>
-    </w:p>
-    <w:p>
-      <w:pPr>
-        <w:rPr>
-          <w:color w:val="222222"/>
-          <w:highlight w:val="white"/>
-        </w:rPr>
-      </w:pPr>
-      <w:r>
-        <w:rPr>
-          <w:color w:val="222222"/>
-          <w:highlight w:val="white"/>
-        </w:rPr>
-        <w:t>3. L537, “243 samples” is not correct.</w:t>
-      </w:r>
-    </w:p>
-    <w:p>
-      <w:pPr>
-        <w:rPr>
-          <w:color w:val="222222"/>
-          <w:highlight w:val="white"/>
-        </w:rPr>
-      </w:pPr>
-    </w:p>
-    <w:p>
-      <w:pPr>
-        <w:rPr>
-          <w:i/>
-          <w:color w:val="00B050"/>
-          <w:highlight w:val="white"/>
-        </w:rPr>
-      </w:pPr>
-      <w:r>
-        <w:rPr>
-          <w:i/>
-          <w:color w:val="00B050"/>
-          <w:highlight w:val="white"/>
-        </w:rPr>
-        <w:t xml:space="preserve">The 16S amplicon sequencing library included samples from this experiment as well as other experiments that occurred at the same field site and time, </w:t>
-      </w:r>
-      <w:proofErr w:type="spellStart"/>
-      <w:r>
-        <w:rPr>
-          <w:i/>
-          <w:color w:val="00B050"/>
-          <w:highlight w:val="white"/>
-        </w:rPr>
-        <w:t>totalling</w:t>
-      </w:r>
-      <w:proofErr w:type="spellEnd"/>
-      <w:r>
-        <w:rPr>
-          <w:i/>
-          <w:color w:val="00B050"/>
-          <w:highlight w:val="white"/>
-        </w:rPr>
-        <w:t xml:space="preserve"> 243 samples. All samples were included in the sequencing library and thus the bioinformatic processing, including the low abundance OTU cull mentioned in line 537, was conducted on all 243 samples.</w:t>
-      </w:r>
-    </w:p>
-    <w:p>
-      <w:pPr>
-        <w:rPr>
-          <w:color w:val="222222"/>
-          <w:highlight w:val="white"/>
-        </w:rPr>
-      </w:pPr>
-    </w:p>
-    <w:p>
-      <w:pPr>
-        <w:rPr>
-          <w:color w:val="222222"/>
-          <w:highlight w:val="white"/>
-        </w:rPr>
-      </w:pPr>
-      <w:r>
-        <w:rPr>
-          <w:color w:val="222222"/>
-          <w:highlight w:val="white"/>
-        </w:rPr>
-        <w:t>4. The methods employed in the analysis of the correlation between metabolomics and microbiome should be described.</w:t>
-      </w:r>
-    </w:p>
-    <w:p>
-      <w:pPr>
-        <w:rPr>
-          <w:color w:val="222222"/>
-          <w:highlight w:val="white"/>
-        </w:rPr>
-      </w:pPr>
-    </w:p>
-    <w:p>
-      <w:pPr>
-        <w:rPr>
-          <w:i/>
-          <w:color w:val="00B050"/>
-          <w:highlight w:val="white"/>
-        </w:rPr>
-      </w:pPr>
-      <w:r>
-        <w:rPr>
-          <w:i/>
-          <w:color w:val="00B050"/>
-          <w:highlight w:val="white"/>
-        </w:rPr>
-        <w:t>We have added a brief description of our multivariate correlation analysis between metabolomic and microbiota datasets on lines _____:</w:t>
-      </w:r>
-    </w:p>
-    <w:p>
-      <w:pPr>
-        <w:rPr>
-          <w:i/>
-          <w:color w:val="00B050"/>
-          <w:highlight w:val="white"/>
-        </w:rPr>
-      </w:pPr>
-    </w:p>
-    <w:p>
-      <w:pPr>
-        <w:rPr>
-          <w:i/>
-          <w:color w:val="00B050"/>
-          <w:highlight w:val="white"/>
-        </w:rPr>
-      </w:pPr>
-      <w:r>
-        <w:rPr>
-          <w:i/>
-          <w:color w:val="00B050"/>
-          <w:highlight w:val="white"/>
-        </w:rPr>
-        <w:t>“The correlation between metabolomic and microbiota data from this experiment was statistically tested using both Mantel Tests and Procrustes Tests in R (version 4.2.1) and visualized with a Procrustes plot.”</w:t>
-      </w:r>
-    </w:p>
-    <w:p>
-      <w:pPr>
-        <w:rPr>
-          <w:color w:val="222222"/>
-          <w:highlight w:val="white"/>
-        </w:rPr>
-      </w:pPr>
-    </w:p>
-    <w:p>
-      <w:pPr>
-        <w:rPr>
-          <w:color w:val="222222"/>
-          <w:highlight w:val="white"/>
-        </w:rPr>
-      </w:pPr>
-      <w:r>
-        <w:rPr>
-          <w:color w:val="222222"/>
-          <w:highlight w:val="white"/>
-        </w:rPr>
-        <w:t>5. According to the legend of figure 1, there is acclimatization, while no information about the condition for acclimatization in the method section.</w:t>
-      </w:r>
-    </w:p>
-    <w:p>
-      <w:pPr>
-        <w:rPr>
-          <w:color w:val="222222"/>
-          <w:highlight w:val="white"/>
-        </w:rPr>
-      </w:pPr>
-    </w:p>
-    <w:p>
-      <w:pPr>
-        <w:rPr>
-          <w:i/>
-          <w:color w:val="00B050"/>
-          <w:highlight w:val="white"/>
-        </w:rPr>
-      </w:pPr>
-      <w:r>
-        <w:rPr>
-          <w:i/>
-          <w:color w:val="00B050"/>
-          <w:highlight w:val="white"/>
-        </w:rPr>
-        <w:t>We mention the acclimatization period in the supplementary methods section, lines 25-27:</w:t>
-      </w:r>
-    </w:p>
-    <w:p>
-      <w:pPr>
-        <w:rPr>
-          <w:i/>
-          <w:color w:val="00B050"/>
-          <w:highlight w:val="white"/>
-        </w:rPr>
-      </w:pPr>
-      <w:r>
-        <w:rPr>
-          <w:i/>
-          <w:color w:val="00B050"/>
-          <w:highlight w:val="white"/>
-        </w:rPr>
-        <w:t>“After collection, corals were transported to the Gump Station research facility and acclimated to ambient conditions in a 1300 L flow-through water table for three days.”</w:t>
-      </w:r>
-    </w:p>
-    <w:p>
-      <w:pPr>
-        <w:rPr>
-          <w:i/>
-          <w:color w:val="00B050"/>
-          <w:highlight w:val="white"/>
-        </w:rPr>
-      </w:pPr>
-    </w:p>
-    <w:p>
-      <w:pPr>
-        <w:rPr>
-          <w:i/>
-          <w:color w:val="00B050"/>
-          <w:highlight w:val="white"/>
-        </w:rPr>
-      </w:pPr>
-      <w:r>
-        <w:rPr>
-          <w:i/>
-          <w:color w:val="00B050"/>
-          <w:highlight w:val="white"/>
-        </w:rPr>
-        <w:t>We have additionally added this information to the methods section of the main text on lines ______:</w:t>
-      </w:r>
-    </w:p>
-    <w:p>
-      <w:pPr>
-        <w:rPr>
-          <w:i/>
-          <w:color w:val="222222"/>
-          <w:highlight w:val="white"/>
-        </w:rPr>
-      </w:pPr>
-      <w:r>
-        <w:rPr>
-          <w:i/>
-          <w:color w:val="00B050"/>
-          <w:highlight w:val="white"/>
-        </w:rPr>
-        <w:t>“After collection, corals were transported to the Gump Station research facility and acclimated to ambient conditions in a water table for three days.”</w:t>
-      </w:r>
-    </w:p>
-    <w:p/>
-    <w:p>
-      <w:pPr>
-        <w:rPr>
-          <w:color w:val="222222"/>
-          <w:highlight w:val="white"/>
-        </w:rPr>
-      </w:pPr>
-      <w:r>
-        <w:rPr>
-          <w:color w:val="222222"/>
-          <w:highlight w:val="white"/>
-        </w:rPr>
-        <w:t>Results:</w:t>
-      </w:r>
-    </w:p>
-    <w:p>
-      <w:pPr>
-        <w:rPr>
-          <w:i/>
-          <w:color w:val="00B050"/>
-          <w:highlight w:val="white"/>
-        </w:rPr>
-      </w:pPr>
-      <w:r>
-        <w:rPr>
-          <w:color w:val="222222"/>
-          <w:highlight w:val="white"/>
-        </w:rPr>
-        <w:t>1. According to your methods, I would suggest replacing OTUs with ASVs.</w:t>
-      </w:r>
-    </w:p>
-    <w:p>
-      <w:pPr>
-        <w:rPr>
-          <w:i/>
-          <w:color w:val="00B050"/>
-          <w:highlight w:val="white"/>
-        </w:rPr>
-      </w:pPr>
-    </w:p>
-    <w:p>
-      <w:pPr>
-        <w:rPr>
-          <w:i/>
-          <w:color w:val="00B050"/>
-          <w:highlight w:val="white"/>
-        </w:rPr>
-      </w:pPr>
-      <w:r>
-        <w:rPr>
-          <w:i/>
-          <w:color w:val="00B050"/>
-          <w:highlight w:val="white"/>
-        </w:rPr>
-        <w:t xml:space="preserve">The term "ASV" is one type of Operational Taxonomic Unit, in this case defined as a unique sequence variant following denoising with DADA2, and therefore OTU is the more universally correct terminology, and makes clear that this is the taxonomic unit used in our analyses. In </w:t>
-      </w:r>
-      <w:r>
-        <w:rPr>
-          <w:i/>
-          <w:color w:val="00B050"/>
-          <w:highlight w:val="white"/>
-        </w:rPr>
-        <w:lastRenderedPageBreak/>
-        <w:t>short, we are generating ASVs as the mechanism by which we define our OTUs and therefore opt to keep the term OTU in the manuscript.</w:t>
-      </w:r>
-    </w:p>
-    <w:p>
-      <w:pPr>
-        <w:rPr>
-          <w:i/>
-          <w:color w:val="222222"/>
-          <w:highlight w:val="white"/>
-        </w:rPr>
-      </w:pPr>
-    </w:p>
-    <w:p>
-      <w:pPr>
-        <w:rPr>
-          <w:color w:val="222222"/>
-          <w:highlight w:val="white"/>
-        </w:rPr>
-      </w:pPr>
-      <w:r>
-        <w:rPr>
-          <w:color w:val="222222"/>
-          <w:highlight w:val="white"/>
-        </w:rPr>
-        <w:t>2. Figure 1, no symbol “C”; I would suggest showing the densities of symbiotic algal cells for each coral species in figure 1D; change “symbiont cell” to “symbiotic algal cells”; the temperatures are not consistent with the content in lines 115-116 and 432-433.</w:t>
-      </w:r>
-    </w:p>
-    <w:p>
-      <w:pPr>
-        <w:rPr>
-          <w:color w:val="222222"/>
-          <w:highlight w:val="white"/>
-        </w:rPr>
-      </w:pPr>
-    </w:p>
-    <w:p>
-      <w:pPr>
-        <w:rPr>
-          <w:i/>
-          <w:color w:val="00B050"/>
-          <w:highlight w:val="white"/>
-        </w:rPr>
-      </w:pPr>
-      <w:r>
-        <w:rPr>
-          <w:i/>
-          <w:color w:val="00B050"/>
-          <w:highlight w:val="white"/>
-        </w:rPr>
-        <w:t xml:space="preserve">The letter C is now shown in Figure 1. Temperatures are corrected and “symbiont cell concentration” is changed to “symbiotic algal cell concentration”. </w:t>
-      </w:r>
-    </w:p>
-    <w:p>
-      <w:pPr>
-        <w:rPr>
-          <w:i/>
-          <w:color w:val="00B050"/>
-          <w:highlight w:val="white"/>
-        </w:rPr>
-      </w:pPr>
-    </w:p>
-    <w:p>
-      <w:pPr>
-        <w:rPr>
-          <w:i/>
-          <w:color w:val="00B050"/>
-          <w:highlight w:val="white"/>
-        </w:rPr>
-      </w:pPr>
-      <w:r>
-        <w:rPr>
-          <w:i/>
-          <w:color w:val="00B050"/>
-          <w:highlight w:val="white"/>
-        </w:rPr>
-        <w:t xml:space="preserve">Given that we combined multiple coral species in a given treatment to assess </w:t>
-      </w:r>
-      <w:r>
-        <w:rPr>
-          <w:i/>
-          <w:color w:val="00B050"/>
-        </w:rPr>
-        <w:t xml:space="preserve">the general coral community response to thermal stress/bleaching, we think it is more logical to present the final </w:t>
-      </w:r>
-      <w:proofErr w:type="spellStart"/>
-      <w:r>
-        <w:rPr>
-          <w:i/>
-          <w:color w:val="00B050"/>
-        </w:rPr>
-        <w:t>Symbiodiniaceae</w:t>
-      </w:r>
-      <w:proofErr w:type="spellEnd"/>
-      <w:r>
-        <w:rPr>
-          <w:i/>
-          <w:color w:val="00B050"/>
-        </w:rPr>
-        <w:t xml:space="preserve"> densities as averaged across species in a given aquaria, as is currently represented in Figure 1D.</w:t>
-      </w:r>
-    </w:p>
-    <w:p>
-      <w:pPr>
-        <w:rPr>
-          <w:color w:val="222222"/>
-          <w:highlight w:val="white"/>
-        </w:rPr>
-      </w:pPr>
-    </w:p>
-    <w:p>
-      <w:pPr>
-        <w:rPr>
-          <w:color w:val="222222"/>
-          <w:highlight w:val="white"/>
-        </w:rPr>
-      </w:pPr>
-      <w:r>
-        <w:rPr>
-          <w:color w:val="222222"/>
-          <w:highlight w:val="white"/>
-        </w:rPr>
-        <w:t>3. Figure 3A, is p value correct?</w:t>
-      </w:r>
-    </w:p>
-    <w:p>
-      <w:pPr>
-        <w:rPr>
-          <w:color w:val="222222"/>
-          <w:highlight w:val="white"/>
-        </w:rPr>
-      </w:pPr>
-    </w:p>
-    <w:p>
-      <w:pPr>
-        <w:rPr>
-          <w:i/>
-          <w:color w:val="00B050"/>
-          <w:highlight w:val="white"/>
-        </w:rPr>
-      </w:pPr>
-      <w:r>
-        <w:rPr>
-          <w:i/>
-          <w:color w:val="00B050"/>
-          <w:highlight w:val="white"/>
-        </w:rPr>
-        <w:t xml:space="preserve">This p value is correct. We have added an additional clarification on lines ___, stating: </w:t>
-      </w:r>
-    </w:p>
-    <w:p>
-      <w:pPr>
-        <w:rPr>
-          <w:i/>
-          <w:color w:val="00B050"/>
-          <w:highlight w:val="white"/>
-        </w:rPr>
-      </w:pPr>
-      <w:r>
-        <w:rPr>
-          <w:rFonts w:ascii="Arial Unicode MS" w:eastAsia="Arial Unicode MS" w:hAnsi="Arial Unicode MS" w:cs="Arial Unicode MS"/>
-          <w:i/>
-          <w:color w:val="00B050"/>
-          <w:highlight w:val="white"/>
-        </w:rPr>
-        <w:t>“and overall DOM treatment had a significant effect on microbial community structure (PERMANOVA F=4.637, R2=0.72, p≤.001)”</w:t>
-      </w:r>
-    </w:p>
-    <w:p/>
-    <w:p>
-      <w:pPr>
-        <w:rPr>
-          <w:color w:val="222222"/>
-          <w:highlight w:val="white"/>
-        </w:rPr>
-      </w:pPr>
-      <w:r>
-        <w:rPr>
-          <w:color w:val="222222"/>
-          <w:highlight w:val="white"/>
-        </w:rPr>
         <w:t>Discussion:</w:t>
       </w:r>
     </w:p>
@@ -3680,7 +4100,23 @@
           <w:color w:val="222222"/>
           <w:highlight w:val="white"/>
         </w:rPr>
-        <w:t>1. This study has been performed in the small size water column in aquaria, I would suggest taking the hydrodynamic process and other consumers into account when discuss the impacts of exudates in the reef water.</w:t>
+        <w:t xml:space="preserve">1. This study has been performed in the small size water column in aquaria, I would suggest taking the hydrodynamic process and other consumers into account when </w:t>
+      </w:r>
+      <w:proofErr w:type="gramStart"/>
+      <w:r>
+        <w:rPr>
+          <w:color w:val="222222"/>
+          <w:highlight w:val="white"/>
+        </w:rPr>
+        <w:t>discuss</w:t>
+      </w:r>
+      <w:proofErr w:type="gramEnd"/>
+      <w:r>
+        <w:rPr>
+          <w:color w:val="222222"/>
+          <w:highlight w:val="white"/>
+        </w:rPr>
+        <w:t xml:space="preserve"> the impacts of exudates in the reef water.</w:t>
       </w:r>
     </w:p>
     <w:p>
@@ -3706,32 +4142,6 @@
           <w:highlight w:val="white"/>
         </w:rPr>
         <w:t>We have added these points to the discussion on lines ______: “This study used a sealed, controlled bottle system to accurately measure DOC and microbial growth characteristics. However, in situ conditions are vastly different from bottles or flow through mesocosms; physical dynamics like reef depth, water flow, and residence time, as well as the relative abundance of specific coral species on a reef, all likely impact the degree to which our observed findings translate to in situ impacts.”</w:t>
-      </w:r>
-    </w:p>
-    <w:p/>
-    <w:p>
-      <w:commentRangeStart w:id="5"/>
-      <w:commentRangeStart w:id="6"/>
-    </w:p>
-    <w:p>
-      <w:pPr>
-        <w:rPr>
-          <w:i/>
-        </w:rPr>
-      </w:pPr>
-      <w:r>
-        <w:rPr>
-          <w:i/>
-        </w:rPr>
-        <w:t>It was brought to our attention that the pre-treatment period consisted of 7 days of which all corals were still at ambient temperature on day 1 and heating started at the end of day 1.</w:t>
-      </w:r>
-      <w:commentRangeEnd w:id="5"/>
-      <w:r>
-        <w:commentReference w:id="5"/>
-      </w:r>
-      <w:commentRangeEnd w:id="6"/>
-      <w:r>
-        <w:commentReference w:id="6"/>
       </w:r>
     </w:p>
     <w:sectPr>
@@ -3770,174 +4180,18 @@
       </w:r>
     </w:p>
   </w:comment>
-  <w:comment w:id="1" w:author="Wesley Sparagon" w:date="2023-06-23T00:02:00Z" w:initials="">
-    <w:p>
-      <w:pPr>
-        <w:widowControl w:val="0"/>
-        <w:pBdr>
-          <w:top w:val="nil"/>
-          <w:left w:val="nil"/>
-          <w:bottom w:val="nil"/>
-          <w:right w:val="nil"/>
-          <w:between w:val="nil"/>
-        </w:pBdr>
-        <w:spacing w:line="240" w:lineRule="auto"/>
-        <w:rPr>
-          <w:color w:val="000000"/>
-        </w:rPr>
-      </w:pPr>
-      <w:r>
-        <w:rPr>
-          <w:color w:val="000000"/>
-        </w:rPr>
-        <w:t>use Zach's temp data since we only have HOBO data for one water table...</w:t>
-      </w:r>
-    </w:p>
-  </w:comment>
-  <w:comment w:id="2" w:author="Wesley Sparagon" w:date="2023-07-07T08:24:00Z" w:initials="">
-    <w:p>
-      <w:pPr>
-        <w:widowControl w:val="0"/>
-        <w:pBdr>
-          <w:top w:val="nil"/>
-          <w:left w:val="nil"/>
-          <w:bottom w:val="nil"/>
-          <w:right w:val="nil"/>
-          <w:between w:val="nil"/>
-        </w:pBdr>
-        <w:spacing w:line="240" w:lineRule="auto"/>
-        <w:rPr>
-          <w:color w:val="000000"/>
-        </w:rPr>
-      </w:pPr>
-      <w:r>
-        <w:rPr>
-          <w:color w:val="000000"/>
-        </w:rPr>
-        <w:t>still waiting on zach to get this</w:t>
-      </w:r>
-    </w:p>
-  </w:comment>
-  <w:comment w:id="3" w:author="Milou Arts" w:date="2023-07-07T10:38:00Z" w:initials="">
-    <w:p>
-      <w:pPr>
-        <w:widowControl w:val="0"/>
-        <w:pBdr>
-          <w:top w:val="nil"/>
-          <w:left w:val="nil"/>
-          <w:bottom w:val="nil"/>
-          <w:right w:val="nil"/>
-          <w:between w:val="nil"/>
-        </w:pBdr>
-        <w:spacing w:line="240" w:lineRule="auto"/>
-        <w:rPr>
-          <w:color w:val="000000"/>
-        </w:rPr>
-      </w:pPr>
-      <w:r>
-        <w:rPr>
-          <w:color w:val="000000"/>
-        </w:rPr>
-        <w:t>we should call? thats the fastest way?</w:t>
-      </w:r>
-    </w:p>
-  </w:comment>
-  <w:comment w:id="4" w:author="Wesley Sparagon" w:date="2023-07-07T08:25:00Z" w:initials="">
-    <w:p>
-      <w:pPr>
-        <w:widowControl w:val="0"/>
-        <w:pBdr>
-          <w:top w:val="nil"/>
-          <w:left w:val="nil"/>
-          <w:bottom w:val="nil"/>
-          <w:right w:val="nil"/>
-          <w:between w:val="nil"/>
-        </w:pBdr>
-        <w:spacing w:line="240" w:lineRule="auto"/>
-        <w:rPr>
-          <w:color w:val="000000"/>
-        </w:rPr>
-      </w:pPr>
-      <w:r>
-        <w:rPr>
-          <w:color w:val="000000"/>
-        </w:rPr>
-        <w:t>@craig.nelson@hawaii.edu is this worth mentioning/including?</w:t>
-      </w:r>
-    </w:p>
-  </w:comment>
-  <w:comment w:id="5" w:author="Milou Arts" w:date="2023-06-01T13:18:00Z" w:initials="">
-    <w:p>
-      <w:pPr>
-        <w:widowControl w:val="0"/>
-        <w:pBdr>
-          <w:top w:val="nil"/>
-          <w:left w:val="nil"/>
-          <w:bottom w:val="nil"/>
-          <w:right w:val="nil"/>
-          <w:between w:val="nil"/>
-        </w:pBdr>
-        <w:spacing w:line="240" w:lineRule="auto"/>
-        <w:rPr>
-          <w:color w:val="000000"/>
-        </w:rPr>
-      </w:pPr>
-      <w:r>
-        <w:rPr>
-          <w:color w:val="000000"/>
-        </w:rPr>
-        <w:t>we need to do something with this. It doesnt matter for our results but I do think we have to be honest and point this out.</w:t>
-      </w:r>
-    </w:p>
-  </w:comment>
-  <w:comment w:id="6" w:author="Wesley Sparagon" w:date="2023-07-07T07:47:00Z" w:initials="">
-    <w:p>
-      <w:pPr>
-        <w:widowControl w:val="0"/>
-        <w:pBdr>
-          <w:top w:val="nil"/>
-          <w:left w:val="nil"/>
-          <w:bottom w:val="nil"/>
-          <w:right w:val="nil"/>
-          <w:between w:val="nil"/>
-        </w:pBdr>
-        <w:spacing w:line="240" w:lineRule="auto"/>
-        <w:rPr>
-          <w:color w:val="000000"/>
-        </w:rPr>
-      </w:pPr>
-      <w:r>
-        <w:rPr>
-          <w:color w:val="000000"/>
-        </w:rPr>
-        <w:t>corrected in text but need to change to 6 day incubation for Fig 1</w:t>
-      </w:r>
-    </w:p>
-  </w:comment>
 </w:comments>
 </file>
 
 <file path=word/commentsExtended.xml><?xml version="1.0" encoding="utf-8"?>
 <w15:commentsEx xmlns:wpc="http://schemas.microsoft.com/office/word/2010/wordprocessingCanvas" xmlns:cx="http://schemas.microsoft.com/office/drawing/2014/chartex" xmlns:cx1="http://schemas.microsoft.com/office/drawing/2015/9/8/chartex" xmlns:cx2="http://schemas.microsoft.com/office/drawing/2015/10/21/chartex" xmlns:cx3="http://schemas.microsoft.com/office/drawing/2016/5/9/chartex" xmlns:cx4="http://schemas.microsoft.com/office/drawing/2016/5/10/chartex" xmlns:cx5="http://schemas.microsoft.com/office/drawing/2016/5/11/chartex" xmlns:cx6="http://schemas.microsoft.com/office/drawing/2016/5/12/chartex" xmlns:cx7="http://schemas.microsoft.com/office/drawing/2016/5/13/chartex" xmlns:cx8="http://schemas.microsoft.com/office/drawing/2016/5/14/chartex" xmlns:mc="http://schemas.openxmlformats.org/markup-compatibility/2006" xmlns:aink="http://schemas.microsoft.com/office/drawing/2016/ink" xmlns:am3d="http://schemas.microsoft.com/office/drawing/2017/model3d" xmlns:o="urn:schemas-microsoft-com:office:office" xmlns:oel="http://schemas.microsoft.com/office/2019/extlst" xmlns:r="http://schemas.openxmlformats.org/officeDocument/2006/relationships" xmlns:m="http://schemas.openxmlformats.org/officeDocument/2006/math" xmlns:v="urn:schemas-microsoft-com:vml" xmlns:wp14="http://schemas.microsoft.com/office/word/2010/wordprocessingDrawing" xmlns:wp="http://schemas.openxmlformats.org/drawingml/2006/wordprocessingDrawing" xmlns:w10="urn:schemas-microsoft-com:office:word" xmlns:w="http://schemas.openxmlformats.org/wordprocessingml/2006/main" xmlns:w14="http://schemas.microsoft.com/office/word/2010/wordml" xmlns:w15="http://schemas.microsoft.com/office/word/2012/wordml" xmlns:w16cex="http://schemas.microsoft.com/office/word/2018/wordml/cex" xmlns:w16cid="http://schemas.microsoft.com/office/word/2016/wordml/cid" xmlns:w16="http://schemas.microsoft.com/office/word/2018/wordml" xmlns:w16sdtdh="http://schemas.microsoft.com/office/word/2020/wordml/sdtdatahash" xmlns:w16se="http://schemas.microsoft.com/office/word/2015/wordml/symex" xmlns:wpg="http://schemas.microsoft.com/office/word/2010/wordprocessingGroup" xmlns:wpi="http://schemas.microsoft.com/office/word/2010/wordprocessingInk" xmlns:wne="http://schemas.microsoft.com/office/word/2006/wordml" xmlns:wps="http://schemas.microsoft.com/office/word/2010/wordprocessingShape" mc:Ignorable="w14 w15 w16se w16cid w16 w16cex w16sdtdh wp14">
   <w15:commentEx w15:paraId="000000D2" w15:done="1"/>
-  <w15:commentEx w15:paraId="000000D8" w15:done="0"/>
-  <w15:commentEx w15:paraId="000000D9" w15:done="0"/>
-  <w15:commentEx w15:paraId="000000DA" w15:done="0"/>
-  <w15:commentEx w15:paraId="000000D7" w15:done="0"/>
-  <w15:commentEx w15:paraId="000000D5" w15:done="0"/>
-  <w15:commentEx w15:paraId="000000D6" w15:done="0"/>
 </w15:commentsEx>
 </file>
 
 <file path=word/commentsIds.xml><?xml version="1.0" encoding="utf-8"?>
 <w16cid:commentsIds xmlns:wpc="http://schemas.microsoft.com/office/word/2010/wordprocessingCanvas" xmlns:cx="http://schemas.microsoft.com/office/drawing/2014/chartex" xmlns:cx1="http://schemas.microsoft.com/office/drawing/2015/9/8/chartex" xmlns:cx2="http://schemas.microsoft.com/office/drawing/2015/10/21/chartex" xmlns:cx3="http://schemas.microsoft.com/office/drawing/2016/5/9/chartex" xmlns:cx4="http://schemas.microsoft.com/office/drawing/2016/5/10/chartex" xmlns:cx5="http://schemas.microsoft.com/office/drawing/2016/5/11/chartex" xmlns:cx6="http://schemas.microsoft.com/office/drawing/2016/5/12/chartex" xmlns:cx7="http://schemas.microsoft.com/office/drawing/2016/5/13/chartex" xmlns:cx8="http://schemas.microsoft.com/office/drawing/2016/5/14/chartex" xmlns:mc="http://schemas.openxmlformats.org/markup-compatibility/2006" xmlns:aink="http://schemas.microsoft.com/office/drawing/2016/ink" xmlns:am3d="http://schemas.microsoft.com/office/drawing/2017/model3d" xmlns:o="urn:schemas-microsoft-com:office:office" xmlns:oel="http://schemas.microsoft.com/office/2019/extlst" xmlns:r="http://schemas.openxmlformats.org/officeDocument/2006/relationships" xmlns:m="http://schemas.openxmlformats.org/officeDocument/2006/math" xmlns:v="urn:schemas-microsoft-com:vml" xmlns:wp14="http://schemas.microsoft.com/office/word/2010/wordprocessingDrawing" xmlns:wp="http://schemas.openxmlformats.org/drawingml/2006/wordprocessingDrawing" xmlns:w10="urn:schemas-microsoft-com:office:word" xmlns:w="http://schemas.openxmlformats.org/wordprocessingml/2006/main" xmlns:w14="http://schemas.microsoft.com/office/word/2010/wordml" xmlns:w15="http://schemas.microsoft.com/office/word/2012/wordml" xmlns:w16cex="http://schemas.microsoft.com/office/word/2018/wordml/cex" xmlns:w16cid="http://schemas.microsoft.com/office/word/2016/wordml/cid" xmlns:w16="http://schemas.microsoft.com/office/word/2018/wordml" xmlns:w16sdtdh="http://schemas.microsoft.com/office/word/2020/wordml/sdtdatahash" xmlns:w16se="http://schemas.microsoft.com/office/word/2015/wordml/symex" xmlns:wpg="http://schemas.microsoft.com/office/word/2010/wordprocessingGroup" xmlns:wpi="http://schemas.microsoft.com/office/word/2010/wordprocessingInk" xmlns:wne="http://schemas.microsoft.com/office/word/2006/wordml" xmlns:wps="http://schemas.microsoft.com/office/word/2010/wordprocessingShape" mc:Ignorable="w14 w15 w16se w16cid w16 w16cex w16sdtdh wp14">
   <w16cid:commentId w16cid:paraId="000000D2" w16cid:durableId="287E1F80"/>
-  <w16cid:commentId w16cid:paraId="000000D8" w16cid:durableId="287E1F84"/>
-  <w16cid:commentId w16cid:paraId="000000D9" w16cid:durableId="287E1F85"/>
-  <w16cid:commentId w16cid:paraId="000000DA" w16cid:durableId="287E1F86"/>
-  <w16cid:commentId w16cid:paraId="000000D7" w16cid:durableId="287E1F87"/>
-  <w16cid:commentId w16cid:paraId="000000D5" w16cid:durableId="287E1F88"/>
-  <w16cid:commentId w16cid:paraId="000000D6" w16cid:durableId="287E1F89"/>
 </w16cid:commentsIds>
 </file>
 

</xml_diff>